<commit_message>
Integrated part A, B, C in one and backed up
</commit_message>
<xml_diff>
--- a/Writeup/3-10_Homework_2_Report.docx
+++ b/Writeup/3-10_Homework_2_Report.docx
@@ -242,8 +242,6 @@
         </w:rPr>
         <w:t>11</w:t>
       </w:r>
-      <w:bookmarkStart w:id="0" w:name="_GoBack"/>
-      <w:bookmarkEnd w:id="0"/>
       <w:r>
         <w:rPr>
           <w:rFonts w:ascii="Times New Roman" w:eastAsia="Times New Roman" w:hAnsi="Times New Roman" w:cs="Times New Roman"/>
@@ -420,8 +418,8 @@
         <w:pStyle w:val="Heading1"/>
         <w:spacing w:before="240" w:after="240"/>
       </w:pPr>
-      <w:bookmarkStart w:id="1" w:name="_3heagjg8mt3b" w:colFirst="0" w:colLast="0"/>
-      <w:bookmarkEnd w:id="1"/>
+      <w:bookmarkStart w:id="0" w:name="_3heagjg8mt3b" w:colFirst="0" w:colLast="0"/>
+      <w:bookmarkEnd w:id="0"/>
       <w:r>
         <w:lastRenderedPageBreak/>
         <w:t>Group Members’ Information</w:t>
@@ -699,7 +697,85 @@
                 <w:sz w:val="24"/>
                 <w:szCs w:val="24"/>
               </w:rPr>
-              <w:t>Helped implemented file protection (</w:t>
+              <w:t>I</w:t>
+            </w:r>
+            <w:r>
+              <w:rPr>
+                <w:rFonts w:ascii="Times New Roman" w:eastAsia="Times New Roman" w:hAnsi="Times New Roman" w:cs="Times New Roman"/>
+                <w:sz w:val="24"/>
+                <w:szCs w:val="24"/>
+              </w:rPr>
+              <w:t xml:space="preserve">mplement </w:t>
+            </w:r>
+            <w:r>
+              <w:rPr>
+                <w:rFonts w:ascii="Times New Roman" w:eastAsia="Times New Roman" w:hAnsi="Times New Roman" w:cs="Times New Roman"/>
+                <w:sz w:val="24"/>
+                <w:szCs w:val="24"/>
+              </w:rPr>
+              <w:t xml:space="preserve">part of </w:t>
+            </w:r>
+            <w:r>
+              <w:rPr>
+                <w:rFonts w:ascii="Times New Roman" w:eastAsia="Times New Roman" w:hAnsi="Times New Roman" w:cs="Times New Roman"/>
+                <w:sz w:val="24"/>
+                <w:szCs w:val="24"/>
+              </w:rPr>
+              <w:t>uid, gid, ppid</w:t>
+            </w:r>
+            <w:r>
+              <w:rPr>
+                <w:rFonts w:ascii="Times New Roman" w:eastAsia="Times New Roman" w:hAnsi="Times New Roman" w:cs="Times New Roman"/>
+                <w:sz w:val="24"/>
+                <w:szCs w:val="24"/>
+              </w:rPr>
+              <w:t xml:space="preserve"> (Part c)</w:t>
+            </w:r>
+          </w:p>
+          <w:p>
+            <w:pPr>
+              <w:numPr>
+                <w:ilvl w:val="0"/>
+                <w:numId w:val="3"/>
+              </w:numPr>
+              <w:spacing w:before="240"/>
+              <w:rPr>
+                <w:rFonts w:ascii="Times New Roman" w:eastAsia="Times New Roman" w:hAnsi="Times New Roman" w:cs="Times New Roman"/>
+                <w:sz w:val="24"/>
+                <w:szCs w:val="24"/>
+              </w:rPr>
+            </w:pPr>
+            <w:r>
+              <w:rPr>
+                <w:rFonts w:ascii="Times New Roman" w:eastAsia="Times New Roman" w:hAnsi="Times New Roman" w:cs="Times New Roman"/>
+                <w:sz w:val="24"/>
+                <w:szCs w:val="24"/>
+              </w:rPr>
+              <w:t>I</w:t>
+            </w:r>
+            <w:r>
+              <w:rPr>
+                <w:rFonts w:ascii="Times New Roman" w:eastAsia="Times New Roman" w:hAnsi="Times New Roman" w:cs="Times New Roman"/>
+                <w:sz w:val="24"/>
+                <w:szCs w:val="24"/>
+              </w:rPr>
+              <w:t>mplemented</w:t>
+            </w:r>
+            <w:r>
+              <w:rPr>
+                <w:rFonts w:ascii="Times New Roman" w:eastAsia="Times New Roman" w:hAnsi="Times New Roman" w:cs="Times New Roman"/>
+                <w:sz w:val="24"/>
+                <w:szCs w:val="24"/>
+              </w:rPr>
+              <w:t xml:space="preserve"> part of</w:t>
+            </w:r>
+            <w:r>
+              <w:rPr>
+                <w:rFonts w:ascii="Times New Roman" w:eastAsia="Times New Roman" w:hAnsi="Times New Roman" w:cs="Times New Roman"/>
+                <w:sz w:val="24"/>
+                <w:szCs w:val="24"/>
+              </w:rPr>
+              <w:t xml:space="preserve"> file protection (</w:t>
             </w:r>
             <w:r>
               <w:rPr>
@@ -867,7 +943,23 @@
                 <w:sz w:val="24"/>
                 <w:szCs w:val="24"/>
               </w:rPr>
-              <w:t xml:space="preserve"> uid, gid, ppid (Part c)</w:t>
+              <w:t xml:space="preserve"> </w:t>
+            </w:r>
+            <w:r>
+              <w:rPr>
+                <w:rFonts w:ascii="Times New Roman" w:eastAsia="Times New Roman" w:hAnsi="Times New Roman" w:cs="Times New Roman"/>
+                <w:sz w:val="24"/>
+                <w:szCs w:val="24"/>
+              </w:rPr>
+              <w:t xml:space="preserve">part of </w:t>
+            </w:r>
+            <w:r>
+              <w:rPr>
+                <w:rFonts w:ascii="Times New Roman" w:eastAsia="Times New Roman" w:hAnsi="Times New Roman" w:cs="Times New Roman"/>
+                <w:sz w:val="24"/>
+                <w:szCs w:val="24"/>
+              </w:rPr>
+              <w:t>uid, gid, ppid (Part c)</w:t>
             </w:r>
           </w:p>
           <w:p>
@@ -1155,6 +1247,28 @@
                 <w:sz w:val="24"/>
                 <w:szCs w:val="24"/>
               </w:rPr>
+              <w:t>Implemented part of Ctrl+P (Part b)</w:t>
+            </w:r>
+          </w:p>
+          <w:p>
+            <w:pPr>
+              <w:numPr>
+                <w:ilvl w:val="0"/>
+                <w:numId w:val="1"/>
+              </w:numPr>
+              <w:spacing w:before="240"/>
+              <w:rPr>
+                <w:rFonts w:ascii="Times New Roman" w:eastAsia="Times New Roman" w:hAnsi="Times New Roman" w:cs="Times New Roman"/>
+                <w:sz w:val="24"/>
+                <w:szCs w:val="24"/>
+              </w:rPr>
+            </w:pPr>
+            <w:r>
+              <w:rPr>
+                <w:rFonts w:ascii="Times New Roman" w:eastAsia="Times New Roman" w:hAnsi="Times New Roman" w:cs="Times New Roman"/>
+                <w:sz w:val="24"/>
+                <w:szCs w:val="24"/>
+              </w:rPr>
               <w:t xml:space="preserve"> </w:t>
             </w:r>
             <w:r>
@@ -1171,7 +1285,39 @@
                 <w:sz w:val="24"/>
                 <w:szCs w:val="24"/>
               </w:rPr>
-              <w:t>mplementing file protection (</w:t>
+              <w:t>mplement</w:t>
+            </w:r>
+            <w:r>
+              <w:rPr>
+                <w:rFonts w:ascii="Times New Roman" w:eastAsia="Times New Roman" w:hAnsi="Times New Roman" w:cs="Times New Roman"/>
+                <w:sz w:val="24"/>
+                <w:szCs w:val="24"/>
+              </w:rPr>
+              <w:t>ed</w:t>
+            </w:r>
+            <w:r>
+              <w:rPr>
+                <w:rFonts w:ascii="Times New Roman" w:eastAsia="Times New Roman" w:hAnsi="Times New Roman" w:cs="Times New Roman"/>
+                <w:sz w:val="24"/>
+                <w:szCs w:val="24"/>
+              </w:rPr>
+              <w:t xml:space="preserve"> </w:t>
+            </w:r>
+            <w:r>
+              <w:rPr>
+                <w:rFonts w:ascii="Times New Roman" w:eastAsia="Times New Roman" w:hAnsi="Times New Roman" w:cs="Times New Roman"/>
+                <w:sz w:val="24"/>
+                <w:szCs w:val="24"/>
+              </w:rPr>
+              <w:t xml:space="preserve">part of </w:t>
+            </w:r>
+            <w:r>
+              <w:rPr>
+                <w:rFonts w:ascii="Times New Roman" w:eastAsia="Times New Roman" w:hAnsi="Times New Roman" w:cs="Times New Roman"/>
+                <w:sz w:val="24"/>
+                <w:szCs w:val="24"/>
+              </w:rPr>
+              <w:t>file protection (</w:t>
             </w:r>
             <w:r>
               <w:rPr>
@@ -1339,7 +1485,23 @@
                 <w:sz w:val="24"/>
                 <w:szCs w:val="24"/>
               </w:rPr>
-              <w:t xml:space="preserve"> Ctrl+P (Part b)</w:t>
+              <w:t xml:space="preserve"> </w:t>
+            </w:r>
+            <w:r>
+              <w:rPr>
+                <w:rFonts w:ascii="Times New Roman" w:eastAsia="Times New Roman" w:hAnsi="Times New Roman" w:cs="Times New Roman"/>
+                <w:sz w:val="24"/>
+                <w:szCs w:val="24"/>
+              </w:rPr>
+              <w:t xml:space="preserve">part of </w:t>
+            </w:r>
+            <w:r>
+              <w:rPr>
+                <w:rFonts w:ascii="Times New Roman" w:eastAsia="Times New Roman" w:hAnsi="Times New Roman" w:cs="Times New Roman"/>
+                <w:sz w:val="24"/>
+                <w:szCs w:val="24"/>
+              </w:rPr>
+              <w:t>Ctrl+P (Part b)</w:t>
             </w:r>
           </w:p>
           <w:p>
@@ -1467,111 +1629,15 @@
     </w:p>
     <w:p>
       <w:pPr>
-        <w:rPr>
-          <w:rFonts w:ascii="Times New Roman" w:eastAsia="Times New Roman" w:hAnsi="Times New Roman" w:cs="Times New Roman"/>
-          <w:sz w:val="24"/>
-          <w:szCs w:val="24"/>
-        </w:rPr>
-      </w:pPr>
-    </w:p>
-    <w:p>
-      <w:pPr>
-        <w:rPr>
-          <w:rFonts w:ascii="Times New Roman" w:eastAsia="Times New Roman" w:hAnsi="Times New Roman" w:cs="Times New Roman"/>
-          <w:sz w:val="24"/>
-          <w:szCs w:val="24"/>
-        </w:rPr>
-      </w:pPr>
-    </w:p>
-    <w:p>
-      <w:pPr>
-        <w:rPr>
-          <w:rFonts w:ascii="Times New Roman" w:eastAsia="Times New Roman" w:hAnsi="Times New Roman" w:cs="Times New Roman"/>
-          <w:sz w:val="24"/>
-          <w:szCs w:val="24"/>
-        </w:rPr>
-      </w:pPr>
-    </w:p>
-    <w:p>
-      <w:pPr>
-        <w:rPr>
-          <w:rFonts w:ascii="Times New Roman" w:eastAsia="Times New Roman" w:hAnsi="Times New Roman" w:cs="Times New Roman"/>
-          <w:sz w:val="24"/>
-          <w:szCs w:val="24"/>
-        </w:rPr>
-      </w:pPr>
-    </w:p>
-    <w:p>
-      <w:pPr>
-        <w:rPr>
-          <w:rFonts w:ascii="Times New Roman" w:eastAsia="Times New Roman" w:hAnsi="Times New Roman" w:cs="Times New Roman"/>
-          <w:sz w:val="24"/>
-          <w:szCs w:val="24"/>
-        </w:rPr>
-      </w:pPr>
-    </w:p>
-    <w:p>
-      <w:pPr>
-        <w:rPr>
-          <w:rFonts w:ascii="Times New Roman" w:eastAsia="Times New Roman" w:hAnsi="Times New Roman" w:cs="Times New Roman"/>
-          <w:sz w:val="24"/>
-          <w:szCs w:val="24"/>
-        </w:rPr>
-      </w:pPr>
-    </w:p>
-    <w:p>
-      <w:pPr>
-        <w:rPr>
-          <w:rFonts w:ascii="Times New Roman" w:eastAsia="Times New Roman" w:hAnsi="Times New Roman" w:cs="Times New Roman"/>
-          <w:sz w:val="24"/>
-          <w:szCs w:val="24"/>
-        </w:rPr>
-      </w:pPr>
-    </w:p>
-    <w:p>
-      <w:pPr>
-        <w:rPr>
-          <w:rFonts w:ascii="Times New Roman" w:eastAsia="Times New Roman" w:hAnsi="Times New Roman" w:cs="Times New Roman"/>
-          <w:sz w:val="24"/>
-          <w:szCs w:val="24"/>
-        </w:rPr>
-      </w:pPr>
-    </w:p>
-    <w:p>
-      <w:pPr>
-        <w:rPr>
-          <w:rFonts w:ascii="Times New Roman" w:eastAsia="Times New Roman" w:hAnsi="Times New Roman" w:cs="Times New Roman"/>
-          <w:sz w:val="24"/>
-          <w:szCs w:val="24"/>
-        </w:rPr>
-      </w:pPr>
-    </w:p>
-    <w:p>
-      <w:pPr>
-        <w:rPr>
-          <w:rFonts w:ascii="Times New Roman" w:eastAsia="Times New Roman" w:hAnsi="Times New Roman" w:cs="Times New Roman"/>
-          <w:sz w:val="24"/>
-          <w:szCs w:val="24"/>
-        </w:rPr>
-      </w:pPr>
-    </w:p>
-    <w:p>
-      <w:pPr>
-        <w:rPr>
-          <w:rFonts w:ascii="Times New Roman" w:eastAsia="Times New Roman" w:hAnsi="Times New Roman" w:cs="Times New Roman"/>
-          <w:sz w:val="24"/>
-          <w:szCs w:val="24"/>
-        </w:rPr>
-      </w:pPr>
-    </w:p>
-    <w:p>
-      <w:pPr>
         <w:pStyle w:val="Heading1"/>
         <w:spacing w:before="240" w:after="240"/>
       </w:pPr>
-      <w:bookmarkStart w:id="2" w:name="_rfbogdknsq9j" w:colFirst="0" w:colLast="0"/>
+      <w:bookmarkStart w:id="1" w:name="_rfbogdknsq9j" w:colFirst="0" w:colLast="0"/>
+      <w:bookmarkStart w:id="2" w:name="_GoBack"/>
+      <w:bookmarkEnd w:id="1"/>
       <w:bookmarkEnd w:id="2"/>
       <w:r>
+        <w:lastRenderedPageBreak/>
         <w:t xml:space="preserve">Table of Contents                       </w:t>
       </w:r>
     </w:p>
@@ -1608,8 +1674,18 @@
           <w:sz w:val="24"/>
           <w:szCs w:val="24"/>
         </w:rPr>
-        <w:t>Demonstration of the Ctrl-P Special Control Sequence</w:t>
+        <w:t>D</w:t>
       </w:r>
+      <w:bookmarkStart w:id="3" w:name="_Hlk34757806"/>
+      <w:r>
+        <w:rPr>
+          <w:rFonts w:ascii="Times New Roman" w:eastAsia="Times New Roman" w:hAnsi="Times New Roman" w:cs="Times New Roman"/>
+          <w:sz w:val="24"/>
+          <w:szCs w:val="24"/>
+        </w:rPr>
+        <w:t>emonstration of the Ctrl-P Special Control Sequence</w:t>
+      </w:r>
+      <w:bookmarkEnd w:id="3"/>
       <w:r>
         <w:rPr>
           <w:rFonts w:ascii="Times New Roman" w:eastAsia="Times New Roman" w:hAnsi="Times New Roman" w:cs="Times New Roman"/>
@@ -1903,11 +1979,29 @@
       <w:pPr>
         <w:pStyle w:val="Heading1"/>
         <w:spacing w:before="240" w:after="240"/>
-      </w:pPr>
-      <w:bookmarkStart w:id="3" w:name="_8s6ybgctub7i" w:colFirst="0" w:colLast="0"/>
-      <w:bookmarkEnd w:id="3"/>
+        <w:rPr>
+          <w:b/>
+          <w:bCs/>
+        </w:rPr>
+      </w:pPr>
+      <w:bookmarkStart w:id="4" w:name="_8s6ybgctub7i" w:colFirst="0" w:colLast="0"/>
+      <w:bookmarkEnd w:id="4"/>
       <w:r>
-        <w:t xml:space="preserve">Demonstration of the date() System Call </w:t>
+        <w:rPr>
+          <w:b/>
+          <w:bCs/>
+          <w:sz w:val="36"/>
+          <w:szCs w:val="36"/>
+        </w:rPr>
+        <w:lastRenderedPageBreak/>
+        <w:t>Demonstration of the date() System Call</w:t>
+      </w:r>
+      <w:r>
+        <w:rPr>
+          <w:b/>
+          <w:bCs/>
+        </w:rPr>
+        <w:t xml:space="preserve"> </w:t>
       </w:r>
     </w:p>
     <w:p>
@@ -3032,7 +3126,7 @@
                           <pic:cNvPicPr/>
                         </pic:nvPicPr>
                         <pic:blipFill>
-                          <a:blip r:embed="rId7"/>
+                          <a:blip r:embed="rId8"/>
                           <a:stretch>
                             <a:fillRect/>
                           </a:stretch>
@@ -3064,10 +3158,10 @@
           <w:u w:val="single"/>
         </w:rPr>
       </w:pPr>
-      <w:bookmarkStart w:id="4" w:name="_oa6im54a5v40" w:colFirst="0" w:colLast="0"/>
-      <w:bookmarkStart w:id="5" w:name="_lm48hd3qjz3g" w:colFirst="0" w:colLast="0"/>
-      <w:bookmarkEnd w:id="4"/>
+      <w:bookmarkStart w:id="5" w:name="_oa6im54a5v40" w:colFirst="0" w:colLast="0"/>
+      <w:bookmarkStart w:id="6" w:name="_lm48hd3qjz3g" w:colFirst="0" w:colLast="0"/>
       <w:bookmarkEnd w:id="5"/>
+      <w:bookmarkEnd w:id="6"/>
       <w:r>
         <w:rPr>
           <w:u w:val="single"/>
@@ -3112,7 +3206,7 @@
                     <pic:cNvPicPr preferRelativeResize="0"/>
                   </pic:nvPicPr>
                   <pic:blipFill>
-                    <a:blip r:embed="rId8"/>
+                    <a:blip r:embed="rId9"/>
                     <a:srcRect/>
                     <a:stretch>
                       <a:fillRect/>
@@ -3265,9 +3359,357 @@
         </w:rPr>
       </w:pPr>
     </w:p>
+    <w:p>
+      <w:pPr>
+        <w:spacing w:before="240" w:after="240"/>
+        <w:rPr>
+          <w:rFonts w:ascii="Times New Roman" w:eastAsia="Times New Roman" w:hAnsi="Times New Roman" w:cs="Times New Roman"/>
+          <w:sz w:val="24"/>
+          <w:szCs w:val="24"/>
+        </w:rPr>
+      </w:pPr>
+    </w:p>
+    <w:p>
+      <w:pPr>
+        <w:spacing w:before="240" w:after="240"/>
+        <w:rPr>
+          <w:rFonts w:ascii="Times New Roman" w:eastAsia="Times New Roman" w:hAnsi="Times New Roman" w:cs="Times New Roman"/>
+          <w:sz w:val="24"/>
+          <w:szCs w:val="24"/>
+        </w:rPr>
+      </w:pPr>
+    </w:p>
+    <w:p>
+      <w:pPr>
+        <w:pStyle w:val="Heading1"/>
+        <w:spacing w:before="240" w:after="240"/>
+        <w:rPr>
+          <w:rFonts w:ascii="Times New Roman" w:eastAsia="Times New Roman" w:hAnsi="Times New Roman" w:cs="Times New Roman"/>
+          <w:b/>
+          <w:bCs/>
+          <w:sz w:val="22"/>
+          <w:szCs w:val="22"/>
+        </w:rPr>
+      </w:pPr>
+      <w:r>
+        <w:rPr>
+          <w:b/>
+          <w:bCs/>
+          <w:sz w:val="36"/>
+          <w:szCs w:val="36"/>
+        </w:rPr>
+        <w:lastRenderedPageBreak/>
+        <w:t>Demonstration of the Ctrl-P Special Control Sequence</w:t>
+      </w:r>
+    </w:p>
+    <w:p>
+      <w:pPr>
+        <w:spacing w:before="240" w:after="240"/>
+        <w:rPr>
+          <w:rFonts w:ascii="Times New Roman" w:eastAsia="Times New Roman" w:hAnsi="Times New Roman" w:cs="Times New Roman"/>
+          <w:sz w:val="24"/>
+          <w:szCs w:val="24"/>
+        </w:rPr>
+      </w:pPr>
+    </w:p>
+    <w:p>
+      <w:pPr>
+        <w:spacing w:before="240" w:after="240"/>
+        <w:rPr>
+          <w:rFonts w:ascii="Times New Roman" w:eastAsia="Times New Roman" w:hAnsi="Times New Roman" w:cs="Times New Roman"/>
+          <w:sz w:val="24"/>
+          <w:szCs w:val="24"/>
+        </w:rPr>
+      </w:pPr>
+    </w:p>
+    <w:p>
+      <w:pPr>
+        <w:spacing w:before="240" w:after="240"/>
+        <w:rPr>
+          <w:rFonts w:ascii="Times New Roman" w:eastAsia="Times New Roman" w:hAnsi="Times New Roman" w:cs="Times New Roman"/>
+          <w:sz w:val="24"/>
+          <w:szCs w:val="24"/>
+        </w:rPr>
+      </w:pPr>
+    </w:p>
+    <w:p>
+      <w:pPr>
+        <w:spacing w:before="240" w:after="240"/>
+        <w:rPr>
+          <w:rFonts w:ascii="Times New Roman" w:eastAsia="Times New Roman" w:hAnsi="Times New Roman" w:cs="Times New Roman"/>
+          <w:sz w:val="24"/>
+          <w:szCs w:val="24"/>
+        </w:rPr>
+      </w:pPr>
+    </w:p>
+    <w:p>
+      <w:pPr>
+        <w:spacing w:before="240" w:after="240"/>
+        <w:rPr>
+          <w:rFonts w:ascii="Times New Roman" w:eastAsia="Times New Roman" w:hAnsi="Times New Roman" w:cs="Times New Roman"/>
+          <w:sz w:val="24"/>
+          <w:szCs w:val="24"/>
+        </w:rPr>
+      </w:pPr>
+    </w:p>
+    <w:p>
+      <w:pPr>
+        <w:spacing w:before="240" w:after="240"/>
+        <w:rPr>
+          <w:rFonts w:ascii="Times New Roman" w:eastAsia="Times New Roman" w:hAnsi="Times New Roman" w:cs="Times New Roman"/>
+          <w:sz w:val="24"/>
+          <w:szCs w:val="24"/>
+        </w:rPr>
+      </w:pPr>
+    </w:p>
+    <w:p>
+      <w:pPr>
+        <w:spacing w:before="240" w:after="240"/>
+        <w:rPr>
+          <w:rFonts w:ascii="Times New Roman" w:eastAsia="Times New Roman" w:hAnsi="Times New Roman" w:cs="Times New Roman"/>
+          <w:sz w:val="24"/>
+          <w:szCs w:val="24"/>
+        </w:rPr>
+      </w:pPr>
+    </w:p>
+    <w:p>
+      <w:pPr>
+        <w:spacing w:before="240" w:after="240"/>
+        <w:rPr>
+          <w:rFonts w:ascii="Times New Roman" w:eastAsia="Times New Roman" w:hAnsi="Times New Roman" w:cs="Times New Roman"/>
+          <w:sz w:val="24"/>
+          <w:szCs w:val="24"/>
+        </w:rPr>
+      </w:pPr>
+    </w:p>
+    <w:p>
+      <w:pPr>
+        <w:spacing w:before="240" w:after="240"/>
+        <w:rPr>
+          <w:rFonts w:ascii="Times New Roman" w:eastAsia="Times New Roman" w:hAnsi="Times New Roman" w:cs="Times New Roman"/>
+          <w:sz w:val="24"/>
+          <w:szCs w:val="24"/>
+        </w:rPr>
+      </w:pPr>
+    </w:p>
+    <w:p>
+      <w:pPr>
+        <w:spacing w:before="240" w:after="240"/>
+        <w:rPr>
+          <w:rFonts w:ascii="Times New Roman" w:eastAsia="Times New Roman" w:hAnsi="Times New Roman" w:cs="Times New Roman"/>
+          <w:sz w:val="24"/>
+          <w:szCs w:val="24"/>
+        </w:rPr>
+      </w:pPr>
+    </w:p>
+    <w:p>
+      <w:pPr>
+        <w:spacing w:before="240" w:after="240"/>
+        <w:rPr>
+          <w:rFonts w:ascii="Times New Roman" w:eastAsia="Times New Roman" w:hAnsi="Times New Roman" w:cs="Times New Roman"/>
+          <w:sz w:val="24"/>
+          <w:szCs w:val="24"/>
+        </w:rPr>
+      </w:pPr>
+    </w:p>
+    <w:p>
+      <w:pPr>
+        <w:spacing w:before="240" w:after="240"/>
+        <w:rPr>
+          <w:rFonts w:ascii="Times New Roman" w:eastAsia="Times New Roman" w:hAnsi="Times New Roman" w:cs="Times New Roman"/>
+          <w:sz w:val="24"/>
+          <w:szCs w:val="24"/>
+        </w:rPr>
+      </w:pPr>
+    </w:p>
+    <w:p>
+      <w:pPr>
+        <w:spacing w:before="240" w:after="240"/>
+        <w:rPr>
+          <w:rFonts w:ascii="Times New Roman" w:eastAsia="Times New Roman" w:hAnsi="Times New Roman" w:cs="Times New Roman"/>
+          <w:sz w:val="24"/>
+          <w:szCs w:val="24"/>
+        </w:rPr>
+      </w:pPr>
+    </w:p>
+    <w:p>
+      <w:pPr>
+        <w:spacing w:before="240" w:after="240"/>
+        <w:rPr>
+          <w:rFonts w:ascii="Times New Roman" w:eastAsia="Times New Roman" w:hAnsi="Times New Roman" w:cs="Times New Roman"/>
+          <w:sz w:val="24"/>
+          <w:szCs w:val="24"/>
+        </w:rPr>
+      </w:pPr>
+    </w:p>
+    <w:p>
+      <w:pPr>
+        <w:spacing w:before="240" w:after="240"/>
+        <w:rPr>
+          <w:rFonts w:ascii="Times New Roman" w:eastAsia="Times New Roman" w:hAnsi="Times New Roman" w:cs="Times New Roman"/>
+          <w:sz w:val="24"/>
+          <w:szCs w:val="24"/>
+        </w:rPr>
+      </w:pPr>
+    </w:p>
+    <w:p>
+      <w:pPr>
+        <w:spacing w:before="240" w:after="240"/>
+        <w:rPr>
+          <w:rFonts w:ascii="Times New Roman" w:eastAsia="Times New Roman" w:hAnsi="Times New Roman" w:cs="Times New Roman"/>
+          <w:sz w:val="24"/>
+          <w:szCs w:val="24"/>
+        </w:rPr>
+      </w:pPr>
+    </w:p>
+    <w:p>
+      <w:pPr>
+        <w:spacing w:before="240" w:after="240"/>
+        <w:rPr>
+          <w:rFonts w:ascii="Times New Roman" w:eastAsia="Times New Roman" w:hAnsi="Times New Roman" w:cs="Times New Roman"/>
+          <w:sz w:val="24"/>
+          <w:szCs w:val="24"/>
+        </w:rPr>
+      </w:pPr>
+    </w:p>
+    <w:p>
+      <w:pPr>
+        <w:spacing w:before="240" w:after="240"/>
+        <w:rPr>
+          <w:rFonts w:ascii="Times New Roman" w:eastAsia="Times New Roman" w:hAnsi="Times New Roman" w:cs="Times New Roman"/>
+          <w:sz w:val="24"/>
+          <w:szCs w:val="24"/>
+        </w:rPr>
+      </w:pPr>
+    </w:p>
+    <w:p>
+      <w:pPr>
+        <w:spacing w:before="240" w:after="240"/>
+        <w:rPr>
+          <w:rFonts w:ascii="Times New Roman" w:eastAsia="Times New Roman" w:hAnsi="Times New Roman" w:cs="Times New Roman"/>
+          <w:sz w:val="24"/>
+          <w:szCs w:val="24"/>
+        </w:rPr>
+      </w:pPr>
+    </w:p>
+    <w:p>
+      <w:pPr>
+        <w:spacing w:before="240" w:after="240"/>
+        <w:rPr>
+          <w:rFonts w:ascii="Times New Roman" w:eastAsia="Times New Roman" w:hAnsi="Times New Roman" w:cs="Times New Roman"/>
+          <w:sz w:val="24"/>
+          <w:szCs w:val="24"/>
+        </w:rPr>
+      </w:pPr>
+    </w:p>
+    <w:p>
+      <w:pPr>
+        <w:spacing w:before="240" w:after="240"/>
+        <w:rPr>
+          <w:rFonts w:ascii="Times New Roman" w:eastAsia="Times New Roman" w:hAnsi="Times New Roman" w:cs="Times New Roman"/>
+          <w:sz w:val="24"/>
+          <w:szCs w:val="24"/>
+        </w:rPr>
+      </w:pPr>
+    </w:p>
+    <w:p>
+      <w:pPr>
+        <w:spacing w:before="240" w:after="240"/>
+        <w:rPr>
+          <w:sz w:val="36"/>
+          <w:szCs w:val="36"/>
+        </w:rPr>
+      </w:pPr>
+    </w:p>
+    <w:p>
+      <w:pPr>
+        <w:spacing w:before="240" w:after="240"/>
+        <w:rPr>
+          <w:b/>
+          <w:bCs/>
+          <w:sz w:val="36"/>
+          <w:szCs w:val="36"/>
+        </w:rPr>
+      </w:pPr>
+      <w:r>
+        <w:rPr>
+          <w:b/>
+          <w:bCs/>
+          <w:sz w:val="36"/>
+          <w:szCs w:val="36"/>
+        </w:rPr>
+        <w:lastRenderedPageBreak/>
+        <w:t>Demonstration of UIDs, GIDs, and PPIDs</w:t>
+      </w:r>
+    </w:p>
+    <w:p>
+      <w:pPr>
+        <w:spacing w:before="240" w:after="240"/>
+        <w:rPr>
+          <w:sz w:val="40"/>
+          <w:szCs w:val="40"/>
+        </w:rPr>
+      </w:pPr>
+      <w:r>
+        <w:rPr>
+          <w:rFonts w:ascii="Times New Roman" w:eastAsia="Times New Roman" w:hAnsi="Times New Roman" w:cs="Times New Roman"/>
+          <w:sz w:val="24"/>
+          <w:szCs w:val="24"/>
+        </w:rPr>
+        <w:t xml:space="preserve">The </w:t>
+      </w:r>
+      <w:r>
+        <w:rPr>
+          <w:rFonts w:ascii="Times New Roman" w:eastAsia="Times New Roman" w:hAnsi="Times New Roman" w:cs="Times New Roman"/>
+          <w:sz w:val="24"/>
+          <w:szCs w:val="24"/>
+        </w:rPr>
+        <w:t xml:space="preserve">implements the feature of users and groups into xv6 through uid and gid where it be used to store ID unsigned integers  </w:t>
+      </w:r>
+    </w:p>
+    <w:p>
+      <w:pPr>
+        <w:spacing w:before="240" w:after="240"/>
+        <w:rPr>
+          <w:rFonts w:ascii="Times New Roman" w:eastAsia="Times New Roman" w:hAnsi="Times New Roman" w:cs="Times New Roman"/>
+          <w:sz w:val="24"/>
+          <w:szCs w:val="24"/>
+        </w:rPr>
+      </w:pPr>
+    </w:p>
+    <w:p>
+      <w:pPr>
+        <w:spacing w:before="240" w:after="240"/>
+        <w:rPr>
+          <w:rFonts w:ascii="Times New Roman" w:eastAsia="Times New Roman" w:hAnsi="Times New Roman" w:cs="Times New Roman"/>
+          <w:sz w:val="24"/>
+          <w:szCs w:val="24"/>
+        </w:rPr>
+      </w:pPr>
+    </w:p>
+    <w:p>
+      <w:pPr>
+        <w:spacing w:before="240" w:after="240"/>
+        <w:rPr>
+          <w:rFonts w:ascii="Times New Roman" w:eastAsia="Times New Roman" w:hAnsi="Times New Roman" w:cs="Times New Roman"/>
+          <w:sz w:val="24"/>
+          <w:szCs w:val="24"/>
+        </w:rPr>
+      </w:pPr>
+    </w:p>
+    <w:p>
+      <w:pPr>
+        <w:spacing w:before="240" w:after="240"/>
+        <w:rPr>
+          <w:rFonts w:ascii="Times New Roman" w:eastAsia="Times New Roman" w:hAnsi="Times New Roman" w:cs="Times New Roman"/>
+          <w:sz w:val="24"/>
+          <w:szCs w:val="24"/>
+        </w:rPr>
+      </w:pPr>
+    </w:p>
     <w:sectPr>
-      <w:footerReference w:type="default" r:id="rId9"/>
-      <w:footerReference w:type="first" r:id="rId10"/>
+      <w:footerReference w:type="default" r:id="rId10"/>
+      <w:footerReference w:type="first" r:id="rId11"/>
       <w:pgSz w:w="12240" w:h="15840"/>
       <w:pgMar w:top="1440" w:right="1440" w:bottom="1440" w:left="1440" w:header="720" w:footer="720" w:gutter="0"/>
       <w:pgNumType w:start="1"/>
@@ -4864,4 +5306,16 @@
   </a:objectDefaults>
   <a:extraClrSchemeLst/>
 </a:theme>
+</file>
+
+<file path=customXml/item1.xml><?xml version="1.0" encoding="utf-8"?>
+<b:Sources xmlns:b="http://schemas.openxmlformats.org/officeDocument/2006/bibliography" xmlns="http://schemas.openxmlformats.org/officeDocument/2006/bibliography" SelectedStyle="\APASixthEditionOfficeOnline.xsl" StyleName="APA" Version="6"/>
+</file>
+
+<file path=customXml/itemProps1.xml><?xml version="1.0" encoding="utf-8"?>
+<ds:datastoreItem xmlns:ds="http://schemas.openxmlformats.org/officeDocument/2006/customXml" ds:itemID="{E19BB8A7-8C47-4C67-BB66-19FCE60D4A32}">
+  <ds:schemaRefs>
+    <ds:schemaRef ds:uri="http://schemas.openxmlformats.org/officeDocument/2006/bibliography"/>
+  </ds:schemaRefs>
+</ds:datastoreItem>
 </file>
</xml_diff>

<commit_message>
Write is ready for Part D to be included
</commit_message>
<xml_diff>
--- a/Writeup/3-10_Homework_2_Report.docx
+++ b/Writeup/3-10_Homework_2_Report.docx
@@ -715,59 +715,13 @@
               </w:rPr>
               <w:t xml:space="preserve">part of </w:t>
             </w:r>
-            <w:proofErr w:type="spellStart"/>
-            <w:r>
-              <w:rPr>
-                <w:rFonts w:ascii="Times New Roman" w:eastAsia="Times New Roman" w:hAnsi="Times New Roman" w:cs="Times New Roman"/>
-                <w:sz w:val="24"/>
-                <w:szCs w:val="24"/>
-              </w:rPr>
-              <w:t>uid</w:t>
-            </w:r>
-            <w:proofErr w:type="spellEnd"/>
-            <w:r>
-              <w:rPr>
-                <w:rFonts w:ascii="Times New Roman" w:eastAsia="Times New Roman" w:hAnsi="Times New Roman" w:cs="Times New Roman"/>
-                <w:sz w:val="24"/>
-                <w:szCs w:val="24"/>
-              </w:rPr>
-              <w:t xml:space="preserve">, </w:t>
-            </w:r>
-            <w:proofErr w:type="spellStart"/>
-            <w:r>
-              <w:rPr>
-                <w:rFonts w:ascii="Times New Roman" w:eastAsia="Times New Roman" w:hAnsi="Times New Roman" w:cs="Times New Roman"/>
-                <w:sz w:val="24"/>
-                <w:szCs w:val="24"/>
-              </w:rPr>
-              <w:t>gid</w:t>
-            </w:r>
-            <w:proofErr w:type="spellEnd"/>
-            <w:r>
-              <w:rPr>
-                <w:rFonts w:ascii="Times New Roman" w:eastAsia="Times New Roman" w:hAnsi="Times New Roman" w:cs="Times New Roman"/>
-                <w:sz w:val="24"/>
-                <w:szCs w:val="24"/>
-              </w:rPr>
-              <w:t xml:space="preserve">, </w:t>
-            </w:r>
-            <w:proofErr w:type="spellStart"/>
-            <w:r>
-              <w:rPr>
-                <w:rFonts w:ascii="Times New Roman" w:eastAsia="Times New Roman" w:hAnsi="Times New Roman" w:cs="Times New Roman"/>
-                <w:sz w:val="24"/>
-                <w:szCs w:val="24"/>
-              </w:rPr>
-              <w:t>ppid</w:t>
-            </w:r>
-            <w:proofErr w:type="spellEnd"/>
-            <w:r>
-              <w:rPr>
-                <w:rFonts w:ascii="Times New Roman" w:eastAsia="Times New Roman" w:hAnsi="Times New Roman" w:cs="Times New Roman"/>
-                <w:sz w:val="24"/>
-                <w:szCs w:val="24"/>
-              </w:rPr>
-              <w:t xml:space="preserve"> (Part c)</w:t>
+            <w:r>
+              <w:rPr>
+                <w:rFonts w:ascii="Times New Roman" w:eastAsia="Times New Roman" w:hAnsi="Times New Roman" w:cs="Times New Roman"/>
+                <w:sz w:val="24"/>
+                <w:szCs w:val="24"/>
+              </w:rPr>
+              <w:t>uid, gid, ppid (Part c)</w:t>
             </w:r>
           </w:p>
           <w:p>
@@ -789,23 +743,7 @@
                 <w:sz w:val="24"/>
                 <w:szCs w:val="24"/>
               </w:rPr>
-              <w:t xml:space="preserve">Implemented </w:t>
-            </w:r>
-            <w:r>
-              <w:rPr>
-                <w:rFonts w:ascii="Times New Roman" w:eastAsia="Times New Roman" w:hAnsi="Times New Roman" w:cs="Times New Roman"/>
-                <w:sz w:val="24"/>
-                <w:szCs w:val="24"/>
-              </w:rPr>
-              <w:t xml:space="preserve">part of </w:t>
-            </w:r>
-            <w:r>
-              <w:rPr>
-                <w:rFonts w:ascii="Times New Roman" w:eastAsia="Times New Roman" w:hAnsi="Times New Roman" w:cs="Times New Roman"/>
-                <w:sz w:val="24"/>
-                <w:szCs w:val="24"/>
-              </w:rPr>
-              <w:t>file protection (Part e)</w:t>
+              <w:t>Implemented part of file protection (Part e)</w:t>
             </w:r>
           </w:p>
           <w:p>
@@ -967,59 +905,13 @@
               </w:rPr>
               <w:t xml:space="preserve">part of </w:t>
             </w:r>
-            <w:proofErr w:type="spellStart"/>
-            <w:r>
-              <w:rPr>
-                <w:rFonts w:ascii="Times New Roman" w:eastAsia="Times New Roman" w:hAnsi="Times New Roman" w:cs="Times New Roman"/>
-                <w:sz w:val="24"/>
-                <w:szCs w:val="24"/>
-              </w:rPr>
-              <w:t>uid</w:t>
-            </w:r>
-            <w:proofErr w:type="spellEnd"/>
-            <w:r>
-              <w:rPr>
-                <w:rFonts w:ascii="Times New Roman" w:eastAsia="Times New Roman" w:hAnsi="Times New Roman" w:cs="Times New Roman"/>
-                <w:sz w:val="24"/>
-                <w:szCs w:val="24"/>
-              </w:rPr>
-              <w:t xml:space="preserve">, </w:t>
-            </w:r>
-            <w:proofErr w:type="spellStart"/>
-            <w:r>
-              <w:rPr>
-                <w:rFonts w:ascii="Times New Roman" w:eastAsia="Times New Roman" w:hAnsi="Times New Roman" w:cs="Times New Roman"/>
-                <w:sz w:val="24"/>
-                <w:szCs w:val="24"/>
-              </w:rPr>
-              <w:t>gid</w:t>
-            </w:r>
-            <w:proofErr w:type="spellEnd"/>
-            <w:r>
-              <w:rPr>
-                <w:rFonts w:ascii="Times New Roman" w:eastAsia="Times New Roman" w:hAnsi="Times New Roman" w:cs="Times New Roman"/>
-                <w:sz w:val="24"/>
-                <w:szCs w:val="24"/>
-              </w:rPr>
-              <w:t xml:space="preserve">, </w:t>
-            </w:r>
-            <w:proofErr w:type="spellStart"/>
-            <w:r>
-              <w:rPr>
-                <w:rFonts w:ascii="Times New Roman" w:eastAsia="Times New Roman" w:hAnsi="Times New Roman" w:cs="Times New Roman"/>
-                <w:sz w:val="24"/>
-                <w:szCs w:val="24"/>
-              </w:rPr>
-              <w:t>ppid</w:t>
-            </w:r>
-            <w:proofErr w:type="spellEnd"/>
-            <w:r>
-              <w:rPr>
-                <w:rFonts w:ascii="Times New Roman" w:eastAsia="Times New Roman" w:hAnsi="Times New Roman" w:cs="Times New Roman"/>
-                <w:sz w:val="24"/>
-                <w:szCs w:val="24"/>
-              </w:rPr>
-              <w:t xml:space="preserve"> (Part c)</w:t>
+            <w:r>
+              <w:rPr>
+                <w:rFonts w:ascii="Times New Roman" w:eastAsia="Times New Roman" w:hAnsi="Times New Roman" w:cs="Times New Roman"/>
+                <w:sz w:val="24"/>
+                <w:szCs w:val="24"/>
+              </w:rPr>
+              <w:t>uid, gid, ppid (Part c)</w:t>
             </w:r>
           </w:p>
           <w:p>
@@ -1163,43 +1055,7 @@
                 <w:sz w:val="24"/>
                 <w:szCs w:val="24"/>
               </w:rPr>
-              <w:t xml:space="preserve"> </w:t>
-            </w:r>
-            <w:proofErr w:type="spellStart"/>
-            <w:r>
-              <w:rPr>
-                <w:rFonts w:ascii="Times New Roman" w:eastAsia="Times New Roman" w:hAnsi="Times New Roman" w:cs="Times New Roman"/>
-                <w:sz w:val="24"/>
-                <w:szCs w:val="24"/>
-              </w:rPr>
-              <w:t>ps</w:t>
-            </w:r>
-            <w:proofErr w:type="spellEnd"/>
-            <w:r>
-              <w:rPr>
-                <w:rFonts w:ascii="Times New Roman" w:eastAsia="Times New Roman" w:hAnsi="Times New Roman" w:cs="Times New Roman"/>
-                <w:sz w:val="24"/>
-                <w:szCs w:val="24"/>
-              </w:rPr>
-              <w:t xml:space="preserve"> command and </w:t>
-            </w:r>
-            <w:proofErr w:type="spellStart"/>
-            <w:r>
-              <w:rPr>
-                <w:rFonts w:ascii="Times New Roman" w:eastAsia="Times New Roman" w:hAnsi="Times New Roman" w:cs="Times New Roman"/>
-                <w:sz w:val="24"/>
-                <w:szCs w:val="24"/>
-              </w:rPr>
-              <w:t>Ctrl+P</w:t>
-            </w:r>
-            <w:proofErr w:type="spellEnd"/>
-            <w:r>
-              <w:rPr>
-                <w:rFonts w:ascii="Times New Roman" w:eastAsia="Times New Roman" w:hAnsi="Times New Roman" w:cs="Times New Roman"/>
-                <w:sz w:val="24"/>
-                <w:szCs w:val="24"/>
-              </w:rPr>
-              <w:t xml:space="preserve"> (Part d)</w:t>
+              <w:t xml:space="preserve"> ps command and Ctrl+P (Part d)</w:t>
             </w:r>
           </w:p>
           <w:p>
@@ -1343,28 +1199,8 @@
                 <w:sz w:val="24"/>
                 <w:szCs w:val="24"/>
               </w:rPr>
-              <w:t xml:space="preserve">Implemented part of </w:t>
-            </w:r>
-            <w:proofErr w:type="spellStart"/>
-            <w:r>
-              <w:rPr>
-                <w:rFonts w:ascii="Times New Roman" w:eastAsia="Times New Roman" w:hAnsi="Times New Roman" w:cs="Times New Roman"/>
-                <w:sz w:val="24"/>
-                <w:szCs w:val="24"/>
-              </w:rPr>
-              <w:t>Ctrl+P</w:t>
-            </w:r>
-            <w:proofErr w:type="spellEnd"/>
-            <w:r>
-              <w:rPr>
-                <w:rFonts w:ascii="Times New Roman" w:eastAsia="Times New Roman" w:hAnsi="Times New Roman" w:cs="Times New Roman"/>
-                <w:sz w:val="24"/>
-                <w:szCs w:val="24"/>
-              </w:rPr>
-              <w:t xml:space="preserve"> (Part b)</w:t>
-            </w:r>
-            <w:bookmarkStart w:id="1" w:name="_GoBack"/>
-            <w:bookmarkEnd w:id="1"/>
+              <w:t>Implemented part of Ctrl+P (Part b)</w:t>
+            </w:r>
           </w:p>
           <w:p>
             <w:pPr>
@@ -1601,25 +1437,7 @@
                 <w:sz w:val="24"/>
                 <w:szCs w:val="24"/>
               </w:rPr>
-              <w:t xml:space="preserve"> </w:t>
-            </w:r>
-            <w:proofErr w:type="spellStart"/>
-            <w:r>
-              <w:rPr>
-                <w:rFonts w:ascii="Times New Roman" w:eastAsia="Times New Roman" w:hAnsi="Times New Roman" w:cs="Times New Roman"/>
-                <w:sz w:val="24"/>
-                <w:szCs w:val="24"/>
-              </w:rPr>
-              <w:t>Ctrl+P</w:t>
-            </w:r>
-            <w:proofErr w:type="spellEnd"/>
-            <w:r>
-              <w:rPr>
-                <w:rFonts w:ascii="Times New Roman" w:eastAsia="Times New Roman" w:hAnsi="Times New Roman" w:cs="Times New Roman"/>
-                <w:sz w:val="24"/>
-                <w:szCs w:val="24"/>
-              </w:rPr>
-              <w:t xml:space="preserve"> (Part b)</w:t>
+              <w:t xml:space="preserve"> Ctrl+P (Part b)</w:t>
             </w:r>
           </w:p>
           <w:p>
@@ -1750,21 +1568,21 @@
         <w:pStyle w:val="Heading1"/>
         <w:spacing w:before="240" w:after="240"/>
       </w:pPr>
-      <w:bookmarkStart w:id="2" w:name="_rfbogdknsq9j" w:colFirst="0" w:colLast="0"/>
-      <w:bookmarkEnd w:id="2"/>
-    </w:p>
-    <w:p>
-      <w:pPr>
-        <w:pStyle w:val="Heading1"/>
-        <w:spacing w:before="240" w:after="240"/>
-      </w:pPr>
+      <w:bookmarkStart w:id="1" w:name="_rfbogdknsq9j" w:colFirst="0" w:colLast="0"/>
+      <w:bookmarkEnd w:id="1"/>
       <w:r>
+        <w:lastRenderedPageBreak/>
         <w:t xml:space="preserve">Table of Contents                       </w:t>
       </w:r>
     </w:p>
     <w:p>
       <w:pPr>
-        <w:spacing w:before="240" w:after="240"/>
+        <w:pStyle w:val="ListParagraph"/>
+        <w:numPr>
+          <w:ilvl w:val="0"/>
+          <w:numId w:val="6"/>
+        </w:numPr>
+        <w:spacing w:before="240" w:after="240" w:line="600" w:lineRule="auto"/>
         <w:rPr>
           <w:rFonts w:ascii="Times New Roman" w:eastAsia="Times New Roman" w:hAnsi="Times New Roman" w:cs="Times New Roman"/>
           <w:sz w:val="24"/>
@@ -1777,12 +1595,17 @@
           <w:sz w:val="24"/>
           <w:szCs w:val="24"/>
         </w:rPr>
-        <w:t>Demonstration of the date() System Call ……………………………………………………4</w:t>
+        <w:t>Demonstration of the date() System Call ……………………………………………4</w:t>
       </w:r>
     </w:p>
     <w:p>
       <w:pPr>
-        <w:spacing w:before="240" w:after="240"/>
+        <w:pStyle w:val="ListParagraph"/>
+        <w:numPr>
+          <w:ilvl w:val="0"/>
+          <w:numId w:val="6"/>
+        </w:numPr>
+        <w:spacing w:before="240" w:after="240" w:line="600" w:lineRule="auto"/>
         <w:rPr>
           <w:rFonts w:ascii="Times New Roman" w:eastAsia="Times New Roman" w:hAnsi="Times New Roman" w:cs="Times New Roman"/>
           <w:sz w:val="24"/>
@@ -1797,7 +1620,7 @@
         </w:rPr>
         <w:t>D</w:t>
       </w:r>
-      <w:bookmarkStart w:id="3" w:name="_Hlk34757806"/>
+      <w:bookmarkStart w:id="2" w:name="_Hlk34757806"/>
       <w:r>
         <w:rPr>
           <w:rFonts w:ascii="Times New Roman" w:eastAsia="Times New Roman" w:hAnsi="Times New Roman" w:cs="Times New Roman"/>
@@ -1806,19 +1629,24 @@
         </w:rPr>
         <w:t>emonstration of the Ctrl-P Special Control Sequence</w:t>
       </w:r>
-      <w:bookmarkEnd w:id="3"/>
+      <w:bookmarkEnd w:id="2"/>
       <w:r>
         <w:rPr>
           <w:rFonts w:ascii="Times New Roman" w:eastAsia="Times New Roman" w:hAnsi="Times New Roman" w:cs="Times New Roman"/>
           <w:sz w:val="24"/>
           <w:szCs w:val="24"/>
         </w:rPr>
-        <w:t>……………………………………</w:t>
+        <w:t>…………………………</w:t>
       </w:r>
     </w:p>
     <w:p>
       <w:pPr>
-        <w:spacing w:before="240" w:after="240"/>
+        <w:pStyle w:val="ListParagraph"/>
+        <w:numPr>
+          <w:ilvl w:val="0"/>
+          <w:numId w:val="6"/>
+        </w:numPr>
+        <w:spacing w:before="240" w:after="240" w:line="600" w:lineRule="auto"/>
         <w:rPr>
           <w:rFonts w:ascii="Times New Roman" w:eastAsia="Times New Roman" w:hAnsi="Times New Roman" w:cs="Times New Roman"/>
           <w:sz w:val="24"/>
@@ -1844,7 +1672,12 @@
     </w:p>
     <w:p>
       <w:pPr>
-        <w:spacing w:before="240" w:after="240"/>
+        <w:pStyle w:val="ListParagraph"/>
+        <w:numPr>
+          <w:ilvl w:val="0"/>
+          <w:numId w:val="6"/>
+        </w:numPr>
+        <w:spacing w:before="240" w:after="240" w:line="600" w:lineRule="auto"/>
         <w:rPr>
           <w:rFonts w:ascii="Times New Roman" w:eastAsia="Times New Roman" w:hAnsi="Times New Roman" w:cs="Times New Roman"/>
           <w:sz w:val="24"/>
@@ -1857,25 +1690,7 @@
           <w:sz w:val="24"/>
           <w:szCs w:val="24"/>
         </w:rPr>
-        <w:t>Demonstration of the “</w:t>
-      </w:r>
-      <w:proofErr w:type="spellStart"/>
-      <w:r>
-        <w:rPr>
-          <w:rFonts w:ascii="Times New Roman" w:eastAsia="Times New Roman" w:hAnsi="Times New Roman" w:cs="Times New Roman"/>
-          <w:sz w:val="24"/>
-          <w:szCs w:val="24"/>
-        </w:rPr>
-        <w:t>ps</w:t>
-      </w:r>
-      <w:proofErr w:type="spellEnd"/>
-      <w:r>
-        <w:rPr>
-          <w:rFonts w:ascii="Times New Roman" w:eastAsia="Times New Roman" w:hAnsi="Times New Roman" w:cs="Times New Roman"/>
-          <w:sz w:val="24"/>
-          <w:szCs w:val="24"/>
-        </w:rPr>
-        <w:t>” Command</w:t>
+        <w:t>Demonstration of the “ps” Command</w:t>
       </w:r>
       <w:r>
         <w:rPr>
@@ -1888,7 +1703,12 @@
     </w:p>
     <w:p>
       <w:pPr>
-        <w:spacing w:before="240" w:after="240"/>
+        <w:pStyle w:val="ListParagraph"/>
+        <w:numPr>
+          <w:ilvl w:val="0"/>
+          <w:numId w:val="6"/>
+        </w:numPr>
+        <w:spacing w:before="240" w:after="240" w:line="600" w:lineRule="auto"/>
         <w:rPr>
           <w:rFonts w:ascii="Times New Roman" w:eastAsia="Times New Roman" w:hAnsi="Times New Roman" w:cs="Times New Roman"/>
           <w:sz w:val="24"/>
@@ -1914,6 +1734,18 @@
     </w:p>
     <w:p>
       <w:pPr>
+        <w:pStyle w:val="ListParagraph"/>
+        <w:spacing w:before="240" w:after="240" w:line="600" w:lineRule="auto"/>
+        <w:ind w:left="1080"/>
+        <w:rPr>
+          <w:rFonts w:ascii="Times New Roman" w:eastAsia="Times New Roman" w:hAnsi="Times New Roman" w:cs="Times New Roman"/>
+          <w:sz w:val="24"/>
+          <w:szCs w:val="24"/>
+        </w:rPr>
+      </w:pPr>
+    </w:p>
+    <w:p>
+      <w:pPr>
         <w:spacing w:before="240" w:after="240"/>
         <w:rPr>
           <w:rFonts w:ascii="Times New Roman" w:eastAsia="Times New Roman" w:hAnsi="Times New Roman" w:cs="Times New Roman"/>
@@ -2117,28 +1949,33 @@
     <w:p>
       <w:pPr>
         <w:pStyle w:val="Heading1"/>
+        <w:numPr>
+          <w:ilvl w:val="0"/>
+          <w:numId w:val="7"/>
+        </w:numPr>
         <w:spacing w:before="240" w:after="240"/>
         <w:rPr>
           <w:b/>
           <w:bCs/>
         </w:rPr>
       </w:pPr>
-      <w:bookmarkStart w:id="4" w:name="_8s6ybgctub7i" w:colFirst="0" w:colLast="0"/>
-      <w:bookmarkEnd w:id="4"/>
+      <w:bookmarkStart w:id="3" w:name="_8s6ybgctub7i" w:colFirst="0" w:colLast="0"/>
+      <w:bookmarkEnd w:id="3"/>
+      <w:r>
+        <w:rPr>
+          <w:b/>
+          <w:bCs/>
+          <w:sz w:val="32"/>
+          <w:szCs w:val="32"/>
+        </w:rPr>
+        <w:t>Demonstration of the date() System Call</w:t>
+      </w:r>
       <w:r>
         <w:rPr>
           <w:b/>
           <w:bCs/>
           <w:sz w:val="36"/>
           <w:szCs w:val="36"/>
-        </w:rPr>
-        <w:lastRenderedPageBreak/>
-        <w:t>Demonstration of the date() System Call</w:t>
-      </w:r>
-      <w:r>
-        <w:rPr>
-          <w:b/>
-          <w:bCs/>
         </w:rPr>
         <w:t xml:space="preserve"> </w:t>
       </w:r>
@@ -2246,6 +2083,26 @@
                 <w:szCs w:val="24"/>
               </w:rPr>
             </w:pPr>
+          </w:p>
+          <w:p>
+            <w:pPr>
+              <w:widowControl w:val="0"/>
+              <w:pBdr>
+                <w:top w:val="nil"/>
+                <w:left w:val="nil"/>
+                <w:bottom w:val="nil"/>
+                <w:right w:val="nil"/>
+                <w:between w:val="nil"/>
+              </w:pBdr>
+              <w:spacing w:line="240" w:lineRule="auto"/>
+              <w:jc w:val="center"/>
+              <w:rPr>
+                <w:rFonts w:ascii="Times New Roman" w:eastAsia="Times New Roman" w:hAnsi="Times New Roman" w:cs="Times New Roman"/>
+                <w:b/>
+                <w:sz w:val="24"/>
+                <w:szCs w:val="24"/>
+              </w:rPr>
+            </w:pPr>
             <w:r>
               <w:rPr>
                 <w:rFonts w:ascii="Times New Roman" w:eastAsia="Times New Roman" w:hAnsi="Times New Roman" w:cs="Times New Roman"/>
@@ -2418,14 +2275,34 @@
                 <w:szCs w:val="24"/>
               </w:rPr>
             </w:pPr>
-            <w:r>
+          </w:p>
+          <w:p>
+            <w:pPr>
+              <w:widowControl w:val="0"/>
+              <w:pBdr>
+                <w:top w:val="nil"/>
+                <w:left w:val="nil"/>
+                <w:bottom w:val="nil"/>
+                <w:right w:val="nil"/>
+                <w:between w:val="nil"/>
+              </w:pBdr>
+              <w:spacing w:line="240" w:lineRule="auto"/>
+              <w:jc w:val="center"/>
               <w:rPr>
                 <w:rFonts w:ascii="Times New Roman" w:eastAsia="Times New Roman" w:hAnsi="Times New Roman" w:cs="Times New Roman"/>
                 <w:b/>
                 <w:sz w:val="24"/>
                 <w:szCs w:val="24"/>
               </w:rPr>
-              <w:t>Image</w:t>
+            </w:pPr>
+            <w:r>
+              <w:rPr>
+                <w:rFonts w:ascii="Times New Roman" w:eastAsia="Times New Roman" w:hAnsi="Times New Roman" w:cs="Times New Roman"/>
+                <w:b/>
+                <w:sz w:val="24"/>
+                <w:szCs w:val="24"/>
+              </w:rPr>
+              <w:t>Code</w:t>
             </w:r>
           </w:p>
         </w:tc>
@@ -2460,7 +2337,6 @@
                 <w:szCs w:val="24"/>
               </w:rPr>
             </w:pPr>
-            <w:proofErr w:type="spellStart"/>
             <w:r>
               <w:rPr>
                 <w:rFonts w:ascii="Times New Roman" w:eastAsia="Times New Roman" w:hAnsi="Times New Roman" w:cs="Times New Roman"/>
@@ -2469,7 +2345,6 @@
               </w:rPr>
               <w:t>syscall.h</w:t>
             </w:r>
-            <w:proofErr w:type="spellEnd"/>
           </w:p>
         </w:tc>
         <w:tc>
@@ -2533,6 +2408,14 @@
                 <w:szCs w:val="24"/>
               </w:rPr>
             </w:pPr>
+            <w:r>
+              <w:rPr>
+                <w:rFonts w:ascii="Times New Roman" w:eastAsia="Times New Roman" w:hAnsi="Times New Roman" w:cs="Times New Roman"/>
+                <w:sz w:val="24"/>
+                <w:szCs w:val="24"/>
+              </w:rPr>
+              <w:t>23</w:t>
+            </w:r>
           </w:p>
         </w:tc>
         <w:tc>
@@ -2564,708 +2447,15 @@
                 <w:szCs w:val="24"/>
               </w:rPr>
             </w:pPr>
-          </w:p>
-        </w:tc>
-      </w:tr>
-      <w:tr>
-        <w:tc>
-          <w:tcPr>
-            <w:tcW w:w="1170" w:type="dxa"/>
-            <w:shd w:val="clear" w:color="auto" w:fill="auto"/>
-            <w:tcMar>
-              <w:top w:w="100" w:type="dxa"/>
-              <w:left w:w="100" w:type="dxa"/>
-              <w:bottom w:w="100" w:type="dxa"/>
-              <w:right w:w="100" w:type="dxa"/>
-            </w:tcMar>
-          </w:tcPr>
-          <w:p>
-            <w:pPr>
-              <w:widowControl w:val="0"/>
-              <w:pBdr>
-                <w:top w:val="nil"/>
-                <w:left w:val="nil"/>
-                <w:bottom w:val="nil"/>
-                <w:right w:val="nil"/>
-                <w:between w:val="nil"/>
-              </w:pBdr>
-              <w:spacing w:line="240" w:lineRule="auto"/>
-              <w:jc w:val="center"/>
-              <w:rPr>
-                <w:rFonts w:ascii="Times New Roman" w:eastAsia="Times New Roman" w:hAnsi="Times New Roman" w:cs="Times New Roman"/>
-                <w:sz w:val="24"/>
-                <w:szCs w:val="24"/>
-              </w:rPr>
-            </w:pPr>
-            <w:proofErr w:type="spellStart"/>
-            <w:r>
-              <w:rPr>
-                <w:rFonts w:ascii="Times New Roman" w:eastAsia="Times New Roman" w:hAnsi="Times New Roman" w:cs="Times New Roman"/>
-                <w:sz w:val="24"/>
-                <w:szCs w:val="24"/>
-              </w:rPr>
-              <w:t>user.h</w:t>
-            </w:r>
-            <w:proofErr w:type="spellEnd"/>
-          </w:p>
-        </w:tc>
-        <w:tc>
-          <w:tcPr>
-            <w:tcW w:w="1245" w:type="dxa"/>
-            <w:shd w:val="clear" w:color="auto" w:fill="auto"/>
-            <w:tcMar>
-              <w:top w:w="100" w:type="dxa"/>
-              <w:left w:w="100" w:type="dxa"/>
-              <w:bottom w:w="100" w:type="dxa"/>
-              <w:right w:w="100" w:type="dxa"/>
-            </w:tcMar>
-          </w:tcPr>
-          <w:p>
-            <w:pPr>
-              <w:widowControl w:val="0"/>
-              <w:spacing w:line="240" w:lineRule="auto"/>
-              <w:jc w:val="center"/>
-              <w:rPr>
-                <w:rFonts w:ascii="Times New Roman" w:eastAsia="Times New Roman" w:hAnsi="Times New Roman" w:cs="Times New Roman"/>
-                <w:sz w:val="24"/>
-                <w:szCs w:val="24"/>
-              </w:rPr>
-            </w:pPr>
-            <w:r>
-              <w:rPr>
-                <w:rFonts w:ascii="Times New Roman" w:eastAsia="Times New Roman" w:hAnsi="Times New Roman" w:cs="Times New Roman"/>
-                <w:sz w:val="24"/>
-                <w:szCs w:val="24"/>
-              </w:rPr>
-              <w:t>Modified</w:t>
-            </w:r>
-          </w:p>
-        </w:tc>
-        <w:tc>
-          <w:tcPr>
-            <w:tcW w:w="1185" w:type="dxa"/>
-            <w:shd w:val="clear" w:color="auto" w:fill="auto"/>
-            <w:tcMar>
-              <w:top w:w="100" w:type="dxa"/>
-              <w:left w:w="100" w:type="dxa"/>
-              <w:bottom w:w="100" w:type="dxa"/>
-              <w:right w:w="100" w:type="dxa"/>
-            </w:tcMar>
-          </w:tcPr>
-          <w:p>
-            <w:pPr>
-              <w:widowControl w:val="0"/>
-              <w:pBdr>
-                <w:top w:val="nil"/>
-                <w:left w:val="nil"/>
-                <w:bottom w:val="nil"/>
-                <w:right w:val="nil"/>
-                <w:between w:val="nil"/>
-              </w:pBdr>
-              <w:spacing w:line="240" w:lineRule="auto"/>
-              <w:jc w:val="center"/>
-              <w:rPr>
-                <w:rFonts w:ascii="Times New Roman" w:eastAsia="Times New Roman" w:hAnsi="Times New Roman" w:cs="Times New Roman"/>
-                <w:sz w:val="24"/>
-                <w:szCs w:val="24"/>
-              </w:rPr>
-            </w:pPr>
-          </w:p>
-        </w:tc>
-        <w:tc>
-          <w:tcPr>
-            <w:tcW w:w="5895" w:type="dxa"/>
-            <w:shd w:val="clear" w:color="auto" w:fill="auto"/>
-            <w:tcMar>
-              <w:top w:w="100" w:type="dxa"/>
-              <w:left w:w="100" w:type="dxa"/>
-              <w:bottom w:w="100" w:type="dxa"/>
-              <w:right w:w="100" w:type="dxa"/>
-            </w:tcMar>
-          </w:tcPr>
-          <w:p>
-            <w:pPr>
-              <w:widowControl w:val="0"/>
-              <w:pBdr>
-                <w:top w:val="nil"/>
-                <w:left w:val="nil"/>
-                <w:bottom w:val="nil"/>
-                <w:right w:val="nil"/>
-                <w:between w:val="nil"/>
-              </w:pBdr>
-              <w:spacing w:line="240" w:lineRule="auto"/>
-              <w:jc w:val="center"/>
-              <w:rPr>
-                <w:rFonts w:ascii="Times New Roman" w:eastAsia="Times New Roman" w:hAnsi="Times New Roman" w:cs="Times New Roman"/>
-                <w:sz w:val="24"/>
-                <w:szCs w:val="24"/>
-              </w:rPr>
-            </w:pPr>
-          </w:p>
-        </w:tc>
-      </w:tr>
-      <w:tr>
-        <w:tc>
-          <w:tcPr>
-            <w:tcW w:w="1170" w:type="dxa"/>
-            <w:shd w:val="clear" w:color="auto" w:fill="auto"/>
-            <w:tcMar>
-              <w:top w:w="100" w:type="dxa"/>
-              <w:left w:w="100" w:type="dxa"/>
-              <w:bottom w:w="100" w:type="dxa"/>
-              <w:right w:w="100" w:type="dxa"/>
-            </w:tcMar>
-          </w:tcPr>
-          <w:p>
-            <w:pPr>
-              <w:widowControl w:val="0"/>
-              <w:pBdr>
-                <w:top w:val="nil"/>
-                <w:left w:val="nil"/>
-                <w:bottom w:val="nil"/>
-                <w:right w:val="nil"/>
-                <w:between w:val="nil"/>
-              </w:pBdr>
-              <w:spacing w:line="240" w:lineRule="auto"/>
-              <w:jc w:val="center"/>
-              <w:rPr>
-                <w:rFonts w:ascii="Times New Roman" w:eastAsia="Times New Roman" w:hAnsi="Times New Roman" w:cs="Times New Roman"/>
-                <w:sz w:val="24"/>
-                <w:szCs w:val="24"/>
-              </w:rPr>
-            </w:pPr>
-            <w:proofErr w:type="spellStart"/>
-            <w:r>
-              <w:rPr>
-                <w:rFonts w:ascii="Times New Roman" w:eastAsia="Times New Roman" w:hAnsi="Times New Roman" w:cs="Times New Roman"/>
-                <w:sz w:val="24"/>
-                <w:szCs w:val="24"/>
-              </w:rPr>
-              <w:t>sysproc.c</w:t>
-            </w:r>
-            <w:proofErr w:type="spellEnd"/>
-          </w:p>
-        </w:tc>
-        <w:tc>
-          <w:tcPr>
-            <w:tcW w:w="1245" w:type="dxa"/>
-            <w:shd w:val="clear" w:color="auto" w:fill="auto"/>
-            <w:tcMar>
-              <w:top w:w="100" w:type="dxa"/>
-              <w:left w:w="100" w:type="dxa"/>
-              <w:bottom w:w="100" w:type="dxa"/>
-              <w:right w:w="100" w:type="dxa"/>
-            </w:tcMar>
-          </w:tcPr>
-          <w:p>
-            <w:pPr>
-              <w:widowControl w:val="0"/>
-              <w:spacing w:line="240" w:lineRule="auto"/>
-              <w:jc w:val="center"/>
-              <w:rPr>
-                <w:rFonts w:ascii="Times New Roman" w:eastAsia="Times New Roman" w:hAnsi="Times New Roman" w:cs="Times New Roman"/>
-                <w:sz w:val="24"/>
-                <w:szCs w:val="24"/>
-              </w:rPr>
-            </w:pPr>
-            <w:r>
-              <w:rPr>
-                <w:rFonts w:ascii="Times New Roman" w:eastAsia="Times New Roman" w:hAnsi="Times New Roman" w:cs="Times New Roman"/>
-                <w:sz w:val="24"/>
-                <w:szCs w:val="24"/>
-              </w:rPr>
-              <w:t>Modified</w:t>
-            </w:r>
-          </w:p>
-        </w:tc>
-        <w:tc>
-          <w:tcPr>
-            <w:tcW w:w="1185" w:type="dxa"/>
-            <w:shd w:val="clear" w:color="auto" w:fill="auto"/>
-            <w:tcMar>
-              <w:top w:w="100" w:type="dxa"/>
-              <w:left w:w="100" w:type="dxa"/>
-              <w:bottom w:w="100" w:type="dxa"/>
-              <w:right w:w="100" w:type="dxa"/>
-            </w:tcMar>
-          </w:tcPr>
-          <w:p>
-            <w:pPr>
-              <w:widowControl w:val="0"/>
-              <w:pBdr>
-                <w:top w:val="nil"/>
-                <w:left w:val="nil"/>
-                <w:bottom w:val="nil"/>
-                <w:right w:val="nil"/>
-                <w:between w:val="nil"/>
-              </w:pBdr>
-              <w:spacing w:line="240" w:lineRule="auto"/>
-              <w:jc w:val="center"/>
-              <w:rPr>
-                <w:rFonts w:ascii="Times New Roman" w:eastAsia="Times New Roman" w:hAnsi="Times New Roman" w:cs="Times New Roman"/>
-                <w:sz w:val="24"/>
-                <w:szCs w:val="24"/>
-              </w:rPr>
-            </w:pPr>
-          </w:p>
-        </w:tc>
-        <w:tc>
-          <w:tcPr>
-            <w:tcW w:w="5895" w:type="dxa"/>
-            <w:shd w:val="clear" w:color="auto" w:fill="auto"/>
-            <w:tcMar>
-              <w:top w:w="100" w:type="dxa"/>
-              <w:left w:w="100" w:type="dxa"/>
-              <w:bottom w:w="100" w:type="dxa"/>
-              <w:right w:w="100" w:type="dxa"/>
-            </w:tcMar>
-          </w:tcPr>
-          <w:p>
-            <w:pPr>
-              <w:widowControl w:val="0"/>
-              <w:pBdr>
-                <w:top w:val="nil"/>
-                <w:left w:val="nil"/>
-                <w:bottom w:val="nil"/>
-                <w:right w:val="nil"/>
-                <w:between w:val="nil"/>
-              </w:pBdr>
-              <w:spacing w:line="240" w:lineRule="auto"/>
-              <w:jc w:val="center"/>
-              <w:rPr>
-                <w:rFonts w:ascii="Times New Roman" w:eastAsia="Times New Roman" w:hAnsi="Times New Roman" w:cs="Times New Roman"/>
-                <w:sz w:val="24"/>
-                <w:szCs w:val="24"/>
-              </w:rPr>
-            </w:pPr>
-          </w:p>
-        </w:tc>
-      </w:tr>
-      <w:tr>
-        <w:tc>
-          <w:tcPr>
-            <w:tcW w:w="1170" w:type="dxa"/>
-            <w:shd w:val="clear" w:color="auto" w:fill="auto"/>
-            <w:tcMar>
-              <w:top w:w="100" w:type="dxa"/>
-              <w:left w:w="100" w:type="dxa"/>
-              <w:bottom w:w="100" w:type="dxa"/>
-              <w:right w:w="100" w:type="dxa"/>
-            </w:tcMar>
-          </w:tcPr>
-          <w:p>
-            <w:pPr>
-              <w:widowControl w:val="0"/>
-              <w:pBdr>
-                <w:top w:val="nil"/>
-                <w:left w:val="nil"/>
-                <w:bottom w:val="nil"/>
-                <w:right w:val="nil"/>
-                <w:between w:val="nil"/>
-              </w:pBdr>
-              <w:spacing w:line="240" w:lineRule="auto"/>
-              <w:jc w:val="center"/>
-              <w:rPr>
-                <w:rFonts w:ascii="Times New Roman" w:eastAsia="Times New Roman" w:hAnsi="Times New Roman" w:cs="Times New Roman"/>
-                <w:sz w:val="24"/>
-                <w:szCs w:val="24"/>
-              </w:rPr>
-            </w:pPr>
-            <w:proofErr w:type="spellStart"/>
-            <w:r>
-              <w:rPr>
-                <w:rFonts w:ascii="Times New Roman" w:eastAsia="Times New Roman" w:hAnsi="Times New Roman" w:cs="Times New Roman"/>
-                <w:sz w:val="24"/>
-                <w:szCs w:val="24"/>
-              </w:rPr>
-              <w:t>usys.S</w:t>
-            </w:r>
-            <w:proofErr w:type="spellEnd"/>
-          </w:p>
-        </w:tc>
-        <w:tc>
-          <w:tcPr>
-            <w:tcW w:w="1245" w:type="dxa"/>
-            <w:shd w:val="clear" w:color="auto" w:fill="auto"/>
-            <w:tcMar>
-              <w:top w:w="100" w:type="dxa"/>
-              <w:left w:w="100" w:type="dxa"/>
-              <w:bottom w:w="100" w:type="dxa"/>
-              <w:right w:w="100" w:type="dxa"/>
-            </w:tcMar>
-          </w:tcPr>
-          <w:p>
-            <w:pPr>
-              <w:widowControl w:val="0"/>
-              <w:spacing w:line="240" w:lineRule="auto"/>
-              <w:jc w:val="center"/>
-              <w:rPr>
-                <w:rFonts w:ascii="Times New Roman" w:eastAsia="Times New Roman" w:hAnsi="Times New Roman" w:cs="Times New Roman"/>
-                <w:sz w:val="24"/>
-                <w:szCs w:val="24"/>
-              </w:rPr>
-            </w:pPr>
-            <w:r>
-              <w:rPr>
-                <w:rFonts w:ascii="Times New Roman" w:eastAsia="Times New Roman" w:hAnsi="Times New Roman" w:cs="Times New Roman"/>
-                <w:sz w:val="24"/>
-                <w:szCs w:val="24"/>
-              </w:rPr>
-              <w:t>Modified</w:t>
-            </w:r>
-          </w:p>
-        </w:tc>
-        <w:tc>
-          <w:tcPr>
-            <w:tcW w:w="1185" w:type="dxa"/>
-            <w:shd w:val="clear" w:color="auto" w:fill="auto"/>
-            <w:tcMar>
-              <w:top w:w="100" w:type="dxa"/>
-              <w:left w:w="100" w:type="dxa"/>
-              <w:bottom w:w="100" w:type="dxa"/>
-              <w:right w:w="100" w:type="dxa"/>
-            </w:tcMar>
-          </w:tcPr>
-          <w:p>
-            <w:pPr>
-              <w:widowControl w:val="0"/>
-              <w:pBdr>
-                <w:top w:val="nil"/>
-                <w:left w:val="nil"/>
-                <w:bottom w:val="nil"/>
-                <w:right w:val="nil"/>
-                <w:between w:val="nil"/>
-              </w:pBdr>
-              <w:spacing w:line="240" w:lineRule="auto"/>
-              <w:jc w:val="center"/>
-              <w:rPr>
-                <w:rFonts w:ascii="Times New Roman" w:eastAsia="Times New Roman" w:hAnsi="Times New Roman" w:cs="Times New Roman"/>
-                <w:sz w:val="24"/>
-                <w:szCs w:val="24"/>
-              </w:rPr>
-            </w:pPr>
-          </w:p>
-        </w:tc>
-        <w:tc>
-          <w:tcPr>
-            <w:tcW w:w="5895" w:type="dxa"/>
-            <w:shd w:val="clear" w:color="auto" w:fill="auto"/>
-            <w:tcMar>
-              <w:top w:w="100" w:type="dxa"/>
-              <w:left w:w="100" w:type="dxa"/>
-              <w:bottom w:w="100" w:type="dxa"/>
-              <w:right w:w="100" w:type="dxa"/>
-            </w:tcMar>
-          </w:tcPr>
-          <w:p>
-            <w:pPr>
-              <w:widowControl w:val="0"/>
-              <w:pBdr>
-                <w:top w:val="nil"/>
-                <w:left w:val="nil"/>
-                <w:bottom w:val="nil"/>
-                <w:right w:val="nil"/>
-                <w:between w:val="nil"/>
-              </w:pBdr>
-              <w:spacing w:line="240" w:lineRule="auto"/>
-              <w:jc w:val="center"/>
-              <w:rPr>
-                <w:rFonts w:ascii="Times New Roman" w:eastAsia="Times New Roman" w:hAnsi="Times New Roman" w:cs="Times New Roman"/>
-                <w:sz w:val="24"/>
-                <w:szCs w:val="24"/>
-              </w:rPr>
-            </w:pPr>
-          </w:p>
-        </w:tc>
-      </w:tr>
-      <w:tr>
-        <w:tc>
-          <w:tcPr>
-            <w:tcW w:w="1170" w:type="dxa"/>
-            <w:shd w:val="clear" w:color="auto" w:fill="auto"/>
-            <w:tcMar>
-              <w:top w:w="100" w:type="dxa"/>
-              <w:left w:w="100" w:type="dxa"/>
-              <w:bottom w:w="100" w:type="dxa"/>
-              <w:right w:w="100" w:type="dxa"/>
-            </w:tcMar>
-          </w:tcPr>
-          <w:p>
-            <w:pPr>
-              <w:widowControl w:val="0"/>
-              <w:pBdr>
-                <w:top w:val="nil"/>
-                <w:left w:val="nil"/>
-                <w:bottom w:val="nil"/>
-                <w:right w:val="nil"/>
-                <w:between w:val="nil"/>
-              </w:pBdr>
-              <w:spacing w:line="240" w:lineRule="auto"/>
-              <w:jc w:val="center"/>
-              <w:rPr>
-                <w:rFonts w:ascii="Times New Roman" w:eastAsia="Times New Roman" w:hAnsi="Times New Roman" w:cs="Times New Roman"/>
-                <w:sz w:val="24"/>
-                <w:szCs w:val="24"/>
-              </w:rPr>
-            </w:pPr>
-            <w:proofErr w:type="spellStart"/>
-            <w:r>
-              <w:rPr>
-                <w:rFonts w:ascii="Times New Roman" w:eastAsia="Times New Roman" w:hAnsi="Times New Roman" w:cs="Times New Roman"/>
-                <w:sz w:val="24"/>
-                <w:szCs w:val="24"/>
-              </w:rPr>
-              <w:t>syscall.c</w:t>
-            </w:r>
-            <w:proofErr w:type="spellEnd"/>
-          </w:p>
-        </w:tc>
-        <w:tc>
-          <w:tcPr>
-            <w:tcW w:w="1245" w:type="dxa"/>
-            <w:shd w:val="clear" w:color="auto" w:fill="auto"/>
-            <w:tcMar>
-              <w:top w:w="100" w:type="dxa"/>
-              <w:left w:w="100" w:type="dxa"/>
-              <w:bottom w:w="100" w:type="dxa"/>
-              <w:right w:w="100" w:type="dxa"/>
-            </w:tcMar>
-          </w:tcPr>
-          <w:p>
-            <w:pPr>
-              <w:widowControl w:val="0"/>
-              <w:spacing w:line="240" w:lineRule="auto"/>
-              <w:jc w:val="center"/>
-              <w:rPr>
-                <w:rFonts w:ascii="Times New Roman" w:eastAsia="Times New Roman" w:hAnsi="Times New Roman" w:cs="Times New Roman"/>
-                <w:sz w:val="24"/>
-                <w:szCs w:val="24"/>
-              </w:rPr>
-            </w:pPr>
-            <w:r>
-              <w:rPr>
-                <w:rFonts w:ascii="Times New Roman" w:eastAsia="Times New Roman" w:hAnsi="Times New Roman" w:cs="Times New Roman"/>
-                <w:sz w:val="24"/>
-                <w:szCs w:val="24"/>
-              </w:rPr>
-              <w:t>Modified</w:t>
-            </w:r>
-          </w:p>
-        </w:tc>
-        <w:tc>
-          <w:tcPr>
-            <w:tcW w:w="1185" w:type="dxa"/>
-            <w:shd w:val="clear" w:color="auto" w:fill="auto"/>
-            <w:tcMar>
-              <w:top w:w="100" w:type="dxa"/>
-              <w:left w:w="100" w:type="dxa"/>
-              <w:bottom w:w="100" w:type="dxa"/>
-              <w:right w:w="100" w:type="dxa"/>
-            </w:tcMar>
-          </w:tcPr>
-          <w:p>
-            <w:pPr>
-              <w:widowControl w:val="0"/>
-              <w:pBdr>
-                <w:top w:val="nil"/>
-                <w:left w:val="nil"/>
-                <w:bottom w:val="nil"/>
-                <w:right w:val="nil"/>
-                <w:between w:val="nil"/>
-              </w:pBdr>
-              <w:spacing w:line="240" w:lineRule="auto"/>
-              <w:jc w:val="center"/>
-              <w:rPr>
-                <w:rFonts w:ascii="Times New Roman" w:eastAsia="Times New Roman" w:hAnsi="Times New Roman" w:cs="Times New Roman"/>
-                <w:sz w:val="24"/>
-                <w:szCs w:val="24"/>
-              </w:rPr>
-            </w:pPr>
-          </w:p>
-        </w:tc>
-        <w:tc>
-          <w:tcPr>
-            <w:tcW w:w="5895" w:type="dxa"/>
-            <w:shd w:val="clear" w:color="auto" w:fill="auto"/>
-            <w:tcMar>
-              <w:top w:w="100" w:type="dxa"/>
-              <w:left w:w="100" w:type="dxa"/>
-              <w:bottom w:w="100" w:type="dxa"/>
-              <w:right w:w="100" w:type="dxa"/>
-            </w:tcMar>
-          </w:tcPr>
-          <w:p>
-            <w:pPr>
-              <w:widowControl w:val="0"/>
-              <w:pBdr>
-                <w:top w:val="nil"/>
-                <w:left w:val="nil"/>
-                <w:bottom w:val="nil"/>
-                <w:right w:val="nil"/>
-                <w:between w:val="nil"/>
-              </w:pBdr>
-              <w:spacing w:line="240" w:lineRule="auto"/>
-              <w:jc w:val="center"/>
-              <w:rPr>
-                <w:rFonts w:ascii="Times New Roman" w:eastAsia="Times New Roman" w:hAnsi="Times New Roman" w:cs="Times New Roman"/>
-                <w:sz w:val="24"/>
-                <w:szCs w:val="24"/>
-              </w:rPr>
-            </w:pPr>
-          </w:p>
-        </w:tc>
-      </w:tr>
-      <w:tr>
-        <w:tc>
-          <w:tcPr>
-            <w:tcW w:w="1170" w:type="dxa"/>
-            <w:shd w:val="clear" w:color="auto" w:fill="auto"/>
-            <w:tcMar>
-              <w:top w:w="100" w:type="dxa"/>
-              <w:left w:w="100" w:type="dxa"/>
-              <w:bottom w:w="100" w:type="dxa"/>
-              <w:right w:w="100" w:type="dxa"/>
-            </w:tcMar>
-          </w:tcPr>
-          <w:p>
-            <w:pPr>
-              <w:widowControl w:val="0"/>
-              <w:pBdr>
-                <w:top w:val="nil"/>
-                <w:left w:val="nil"/>
-                <w:bottom w:val="nil"/>
-                <w:right w:val="nil"/>
-                <w:between w:val="nil"/>
-              </w:pBdr>
-              <w:spacing w:line="240" w:lineRule="auto"/>
-              <w:jc w:val="center"/>
-              <w:rPr>
-                <w:rFonts w:ascii="Times New Roman" w:eastAsia="Times New Roman" w:hAnsi="Times New Roman" w:cs="Times New Roman"/>
-                <w:sz w:val="24"/>
-                <w:szCs w:val="24"/>
-              </w:rPr>
-            </w:pPr>
-            <w:proofErr w:type="spellStart"/>
-            <w:r>
-              <w:rPr>
-                <w:rFonts w:ascii="Times New Roman" w:eastAsia="Times New Roman" w:hAnsi="Times New Roman" w:cs="Times New Roman"/>
-                <w:sz w:val="24"/>
-                <w:szCs w:val="24"/>
-              </w:rPr>
-              <w:t>date.c</w:t>
-            </w:r>
-            <w:proofErr w:type="spellEnd"/>
-          </w:p>
-        </w:tc>
-        <w:tc>
-          <w:tcPr>
-            <w:tcW w:w="1245" w:type="dxa"/>
-            <w:shd w:val="clear" w:color="auto" w:fill="auto"/>
-            <w:tcMar>
-              <w:top w:w="100" w:type="dxa"/>
-              <w:left w:w="100" w:type="dxa"/>
-              <w:bottom w:w="100" w:type="dxa"/>
-              <w:right w:w="100" w:type="dxa"/>
-            </w:tcMar>
-          </w:tcPr>
-          <w:p>
-            <w:pPr>
-              <w:widowControl w:val="0"/>
-              <w:spacing w:line="240" w:lineRule="auto"/>
-              <w:jc w:val="center"/>
-              <w:rPr>
-                <w:rFonts w:ascii="Times New Roman" w:eastAsia="Times New Roman" w:hAnsi="Times New Roman" w:cs="Times New Roman"/>
-                <w:sz w:val="24"/>
-                <w:szCs w:val="24"/>
-              </w:rPr>
-            </w:pPr>
-            <w:r>
-              <w:rPr>
-                <w:rFonts w:ascii="Times New Roman" w:eastAsia="Times New Roman" w:hAnsi="Times New Roman" w:cs="Times New Roman"/>
-                <w:sz w:val="24"/>
-                <w:szCs w:val="24"/>
-              </w:rPr>
-              <w:t>Created</w:t>
-            </w:r>
-          </w:p>
-        </w:tc>
-        <w:tc>
-          <w:tcPr>
-            <w:tcW w:w="1185" w:type="dxa"/>
-            <w:shd w:val="clear" w:color="auto" w:fill="auto"/>
-            <w:tcMar>
-              <w:top w:w="100" w:type="dxa"/>
-              <w:left w:w="100" w:type="dxa"/>
-              <w:bottom w:w="100" w:type="dxa"/>
-              <w:right w:w="100" w:type="dxa"/>
-            </w:tcMar>
-          </w:tcPr>
-          <w:p>
-            <w:pPr>
-              <w:widowControl w:val="0"/>
-              <w:pBdr>
-                <w:top w:val="nil"/>
-                <w:left w:val="nil"/>
-                <w:bottom w:val="nil"/>
-                <w:right w:val="nil"/>
-                <w:between w:val="nil"/>
-              </w:pBdr>
-              <w:spacing w:line="240" w:lineRule="auto"/>
-              <w:jc w:val="center"/>
-              <w:rPr>
-                <w:rFonts w:ascii="Times New Roman" w:eastAsia="Times New Roman" w:hAnsi="Times New Roman" w:cs="Times New Roman"/>
-                <w:sz w:val="24"/>
-                <w:szCs w:val="24"/>
-              </w:rPr>
-            </w:pPr>
-            <w:r>
-              <w:rPr>
-                <w:rFonts w:ascii="Times New Roman" w:eastAsia="Times New Roman" w:hAnsi="Times New Roman" w:cs="Times New Roman"/>
-                <w:sz w:val="24"/>
-                <w:szCs w:val="24"/>
-              </w:rPr>
-              <w:t>1-18</w:t>
-            </w:r>
-          </w:p>
-        </w:tc>
-        <w:tc>
-          <w:tcPr>
-            <w:tcW w:w="5895" w:type="dxa"/>
-            <w:shd w:val="clear" w:color="auto" w:fill="auto"/>
-            <w:tcMar>
-              <w:top w:w="100" w:type="dxa"/>
-              <w:left w:w="100" w:type="dxa"/>
-              <w:bottom w:w="100" w:type="dxa"/>
-              <w:right w:w="100" w:type="dxa"/>
-            </w:tcMar>
-          </w:tcPr>
-          <w:p>
-            <w:pPr>
-              <w:widowControl w:val="0"/>
-              <w:pBdr>
-                <w:top w:val="nil"/>
-                <w:left w:val="nil"/>
-                <w:bottom w:val="nil"/>
-                <w:right w:val="nil"/>
-                <w:between w:val="nil"/>
-              </w:pBdr>
-              <w:spacing w:line="240" w:lineRule="auto"/>
-              <w:jc w:val="center"/>
-              <w:rPr>
-                <w:rFonts w:ascii="Times New Roman" w:eastAsia="Times New Roman" w:hAnsi="Times New Roman" w:cs="Times New Roman"/>
-                <w:sz w:val="24"/>
-                <w:szCs w:val="24"/>
-              </w:rPr>
-            </w:pPr>
             <w:r>
               <w:rPr>
                 <w:noProof/>
               </w:rPr>
               <w:drawing>
-                <wp:inline distT="0" distB="0" distL="0" distR="0" wp14:anchorId="15068E2E" wp14:editId="37893D66">
-                  <wp:extent cx="3616325" cy="1386205"/>
-                  <wp:effectExtent l="0" t="0" r="3175" b="4445"/>
-                  <wp:docPr id="2" name="Picture 2"/>
+                <wp:inline distT="0" distB="0" distL="0" distR="0" wp14:anchorId="76EBEE80" wp14:editId="54299F3B">
+                  <wp:extent cx="2381250" cy="247650"/>
+                  <wp:effectExtent l="0" t="0" r="0" b="0"/>
+                  <wp:docPr id="11" name="Picture 11"/>
                   <wp:cNvGraphicFramePr>
                     <a:graphicFrameLocks xmlns:a="http://schemas.openxmlformats.org/drawingml/2006/main" noChangeAspect="1"/>
                   </wp:cNvGraphicFramePr>
@@ -3285,6 +2475,1055 @@
                         <pic:spPr>
                           <a:xfrm>
                             <a:off x="0" y="0"/>
+                            <a:ext cx="2381250" cy="247650"/>
+                          </a:xfrm>
+                          <a:prstGeom prst="rect">
+                            <a:avLst/>
+                          </a:prstGeom>
+                        </pic:spPr>
+                      </pic:pic>
+                    </a:graphicData>
+                  </a:graphic>
+                </wp:inline>
+              </w:drawing>
+            </w:r>
+          </w:p>
+        </w:tc>
+      </w:tr>
+      <w:tr>
+        <w:tc>
+          <w:tcPr>
+            <w:tcW w:w="1170" w:type="dxa"/>
+            <w:shd w:val="clear" w:color="auto" w:fill="auto"/>
+            <w:tcMar>
+              <w:top w:w="100" w:type="dxa"/>
+              <w:left w:w="100" w:type="dxa"/>
+              <w:bottom w:w="100" w:type="dxa"/>
+              <w:right w:w="100" w:type="dxa"/>
+            </w:tcMar>
+          </w:tcPr>
+          <w:p>
+            <w:pPr>
+              <w:widowControl w:val="0"/>
+              <w:pBdr>
+                <w:top w:val="nil"/>
+                <w:left w:val="nil"/>
+                <w:bottom w:val="nil"/>
+                <w:right w:val="nil"/>
+                <w:between w:val="nil"/>
+              </w:pBdr>
+              <w:spacing w:line="240" w:lineRule="auto"/>
+              <w:jc w:val="center"/>
+              <w:rPr>
+                <w:rFonts w:ascii="Times New Roman" w:eastAsia="Times New Roman" w:hAnsi="Times New Roman" w:cs="Times New Roman"/>
+                <w:sz w:val="24"/>
+                <w:szCs w:val="24"/>
+              </w:rPr>
+            </w:pPr>
+            <w:r>
+              <w:rPr>
+                <w:rFonts w:ascii="Times New Roman" w:eastAsia="Times New Roman" w:hAnsi="Times New Roman" w:cs="Times New Roman"/>
+                <w:sz w:val="24"/>
+                <w:szCs w:val="24"/>
+              </w:rPr>
+              <w:t>user.h</w:t>
+            </w:r>
+          </w:p>
+        </w:tc>
+        <w:tc>
+          <w:tcPr>
+            <w:tcW w:w="1245" w:type="dxa"/>
+            <w:shd w:val="clear" w:color="auto" w:fill="auto"/>
+            <w:tcMar>
+              <w:top w:w="100" w:type="dxa"/>
+              <w:left w:w="100" w:type="dxa"/>
+              <w:bottom w:w="100" w:type="dxa"/>
+              <w:right w:w="100" w:type="dxa"/>
+            </w:tcMar>
+          </w:tcPr>
+          <w:p>
+            <w:pPr>
+              <w:widowControl w:val="0"/>
+              <w:spacing w:line="240" w:lineRule="auto"/>
+              <w:jc w:val="center"/>
+              <w:rPr>
+                <w:rFonts w:ascii="Times New Roman" w:eastAsia="Times New Roman" w:hAnsi="Times New Roman" w:cs="Times New Roman"/>
+                <w:sz w:val="24"/>
+                <w:szCs w:val="24"/>
+              </w:rPr>
+            </w:pPr>
+            <w:r>
+              <w:rPr>
+                <w:rFonts w:ascii="Times New Roman" w:eastAsia="Times New Roman" w:hAnsi="Times New Roman" w:cs="Times New Roman"/>
+                <w:sz w:val="24"/>
+                <w:szCs w:val="24"/>
+              </w:rPr>
+              <w:t>Modified</w:t>
+            </w:r>
+          </w:p>
+        </w:tc>
+        <w:tc>
+          <w:tcPr>
+            <w:tcW w:w="1185" w:type="dxa"/>
+            <w:shd w:val="clear" w:color="auto" w:fill="auto"/>
+            <w:tcMar>
+              <w:top w:w="100" w:type="dxa"/>
+              <w:left w:w="100" w:type="dxa"/>
+              <w:bottom w:w="100" w:type="dxa"/>
+              <w:right w:w="100" w:type="dxa"/>
+            </w:tcMar>
+          </w:tcPr>
+          <w:p>
+            <w:pPr>
+              <w:widowControl w:val="0"/>
+              <w:pBdr>
+                <w:top w:val="nil"/>
+                <w:left w:val="nil"/>
+                <w:bottom w:val="nil"/>
+                <w:right w:val="nil"/>
+                <w:between w:val="nil"/>
+              </w:pBdr>
+              <w:spacing w:line="240" w:lineRule="auto"/>
+              <w:jc w:val="center"/>
+              <w:rPr>
+                <w:rFonts w:ascii="Times New Roman" w:eastAsia="Times New Roman" w:hAnsi="Times New Roman" w:cs="Times New Roman"/>
+                <w:sz w:val="24"/>
+                <w:szCs w:val="24"/>
+              </w:rPr>
+            </w:pPr>
+            <w:r>
+              <w:rPr>
+                <w:rFonts w:ascii="Times New Roman" w:eastAsia="Times New Roman" w:hAnsi="Times New Roman" w:cs="Times New Roman"/>
+                <w:sz w:val="24"/>
+                <w:szCs w:val="24"/>
+              </w:rPr>
+              <w:t>26</w:t>
+            </w:r>
+          </w:p>
+        </w:tc>
+        <w:tc>
+          <w:tcPr>
+            <w:tcW w:w="5895" w:type="dxa"/>
+            <w:shd w:val="clear" w:color="auto" w:fill="auto"/>
+            <w:tcMar>
+              <w:top w:w="100" w:type="dxa"/>
+              <w:left w:w="100" w:type="dxa"/>
+              <w:bottom w:w="100" w:type="dxa"/>
+              <w:right w:w="100" w:type="dxa"/>
+            </w:tcMar>
+          </w:tcPr>
+          <w:p>
+            <w:pPr>
+              <w:widowControl w:val="0"/>
+              <w:pBdr>
+                <w:top w:val="nil"/>
+                <w:left w:val="nil"/>
+                <w:bottom w:val="nil"/>
+                <w:right w:val="nil"/>
+                <w:between w:val="nil"/>
+              </w:pBdr>
+              <w:spacing w:line="240" w:lineRule="auto"/>
+              <w:jc w:val="center"/>
+              <w:rPr>
+                <w:rFonts w:ascii="Times New Roman" w:eastAsia="Times New Roman" w:hAnsi="Times New Roman" w:cs="Times New Roman"/>
+                <w:sz w:val="24"/>
+                <w:szCs w:val="24"/>
+              </w:rPr>
+            </w:pPr>
+            <w:r>
+              <w:rPr>
+                <w:noProof/>
+              </w:rPr>
+              <w:drawing>
+                <wp:inline distT="0" distB="0" distL="0" distR="0" wp14:anchorId="6D72B412" wp14:editId="64730D26">
+                  <wp:extent cx="3616325" cy="121285"/>
+                  <wp:effectExtent l="0" t="0" r="3175" b="0"/>
+                  <wp:docPr id="12" name="Picture 12"/>
+                  <wp:cNvGraphicFramePr>
+                    <a:graphicFrameLocks xmlns:a="http://schemas.openxmlformats.org/drawingml/2006/main" noChangeAspect="1"/>
+                  </wp:cNvGraphicFramePr>
+                  <a:graphic xmlns:a="http://schemas.openxmlformats.org/drawingml/2006/main">
+                    <a:graphicData uri="http://schemas.openxmlformats.org/drawingml/2006/picture">
+                      <pic:pic xmlns:pic="http://schemas.openxmlformats.org/drawingml/2006/picture">
+                        <pic:nvPicPr>
+                          <pic:cNvPr id="1" name=""/>
+                          <pic:cNvPicPr/>
+                        </pic:nvPicPr>
+                        <pic:blipFill>
+                          <a:blip r:embed="rId9"/>
+                          <a:stretch>
+                            <a:fillRect/>
+                          </a:stretch>
+                        </pic:blipFill>
+                        <pic:spPr>
+                          <a:xfrm>
+                            <a:off x="0" y="0"/>
+                            <a:ext cx="3616325" cy="121285"/>
+                          </a:xfrm>
+                          <a:prstGeom prst="rect">
+                            <a:avLst/>
+                          </a:prstGeom>
+                        </pic:spPr>
+                      </pic:pic>
+                    </a:graphicData>
+                  </a:graphic>
+                </wp:inline>
+              </w:drawing>
+            </w:r>
+          </w:p>
+        </w:tc>
+      </w:tr>
+      <w:tr>
+        <w:tc>
+          <w:tcPr>
+            <w:tcW w:w="1170" w:type="dxa"/>
+            <w:shd w:val="clear" w:color="auto" w:fill="auto"/>
+            <w:tcMar>
+              <w:top w:w="100" w:type="dxa"/>
+              <w:left w:w="100" w:type="dxa"/>
+              <w:bottom w:w="100" w:type="dxa"/>
+              <w:right w:w="100" w:type="dxa"/>
+            </w:tcMar>
+          </w:tcPr>
+          <w:p>
+            <w:pPr>
+              <w:widowControl w:val="0"/>
+              <w:pBdr>
+                <w:top w:val="nil"/>
+                <w:left w:val="nil"/>
+                <w:bottom w:val="nil"/>
+                <w:right w:val="nil"/>
+                <w:between w:val="nil"/>
+              </w:pBdr>
+              <w:spacing w:line="240" w:lineRule="auto"/>
+              <w:jc w:val="center"/>
+              <w:rPr>
+                <w:rFonts w:ascii="Times New Roman" w:eastAsia="Times New Roman" w:hAnsi="Times New Roman" w:cs="Times New Roman"/>
+                <w:sz w:val="24"/>
+                <w:szCs w:val="24"/>
+              </w:rPr>
+            </w:pPr>
+            <w:r>
+              <w:rPr>
+                <w:rFonts w:ascii="Times New Roman" w:eastAsia="Times New Roman" w:hAnsi="Times New Roman" w:cs="Times New Roman"/>
+                <w:sz w:val="24"/>
+                <w:szCs w:val="24"/>
+              </w:rPr>
+              <w:t>sysproc.c</w:t>
+            </w:r>
+          </w:p>
+        </w:tc>
+        <w:tc>
+          <w:tcPr>
+            <w:tcW w:w="1245" w:type="dxa"/>
+            <w:shd w:val="clear" w:color="auto" w:fill="auto"/>
+            <w:tcMar>
+              <w:top w:w="100" w:type="dxa"/>
+              <w:left w:w="100" w:type="dxa"/>
+              <w:bottom w:w="100" w:type="dxa"/>
+              <w:right w:w="100" w:type="dxa"/>
+            </w:tcMar>
+          </w:tcPr>
+          <w:p>
+            <w:pPr>
+              <w:widowControl w:val="0"/>
+              <w:spacing w:line="240" w:lineRule="auto"/>
+              <w:jc w:val="center"/>
+              <w:rPr>
+                <w:rFonts w:ascii="Times New Roman" w:eastAsia="Times New Roman" w:hAnsi="Times New Roman" w:cs="Times New Roman"/>
+                <w:sz w:val="24"/>
+                <w:szCs w:val="24"/>
+              </w:rPr>
+            </w:pPr>
+            <w:r>
+              <w:rPr>
+                <w:rFonts w:ascii="Times New Roman" w:eastAsia="Times New Roman" w:hAnsi="Times New Roman" w:cs="Times New Roman"/>
+                <w:sz w:val="24"/>
+                <w:szCs w:val="24"/>
+              </w:rPr>
+              <w:t>Modified</w:t>
+            </w:r>
+          </w:p>
+        </w:tc>
+        <w:tc>
+          <w:tcPr>
+            <w:tcW w:w="1185" w:type="dxa"/>
+            <w:shd w:val="clear" w:color="auto" w:fill="auto"/>
+            <w:tcMar>
+              <w:top w:w="100" w:type="dxa"/>
+              <w:left w:w="100" w:type="dxa"/>
+              <w:bottom w:w="100" w:type="dxa"/>
+              <w:right w:w="100" w:type="dxa"/>
+            </w:tcMar>
+          </w:tcPr>
+          <w:p>
+            <w:pPr>
+              <w:widowControl w:val="0"/>
+              <w:pBdr>
+                <w:top w:val="nil"/>
+                <w:left w:val="nil"/>
+                <w:bottom w:val="nil"/>
+                <w:right w:val="nil"/>
+                <w:between w:val="nil"/>
+              </w:pBdr>
+              <w:spacing w:line="240" w:lineRule="auto"/>
+              <w:jc w:val="center"/>
+              <w:rPr>
+                <w:rFonts w:ascii="Times New Roman" w:eastAsia="Times New Roman" w:hAnsi="Times New Roman" w:cs="Times New Roman"/>
+                <w:sz w:val="24"/>
+                <w:szCs w:val="24"/>
+              </w:rPr>
+            </w:pPr>
+            <w:r>
+              <w:rPr>
+                <w:rFonts w:ascii="Times New Roman" w:eastAsia="Times New Roman" w:hAnsi="Times New Roman" w:cs="Times New Roman"/>
+                <w:sz w:val="24"/>
+                <w:szCs w:val="24"/>
+              </w:rPr>
+              <w:t>95-106</w:t>
+            </w:r>
+          </w:p>
+        </w:tc>
+        <w:tc>
+          <w:tcPr>
+            <w:tcW w:w="5895" w:type="dxa"/>
+            <w:shd w:val="clear" w:color="auto" w:fill="auto"/>
+            <w:tcMar>
+              <w:top w:w="100" w:type="dxa"/>
+              <w:left w:w="100" w:type="dxa"/>
+              <w:bottom w:w="100" w:type="dxa"/>
+              <w:right w:w="100" w:type="dxa"/>
+            </w:tcMar>
+          </w:tcPr>
+          <w:p>
+            <w:pPr>
+              <w:widowControl w:val="0"/>
+              <w:pBdr>
+                <w:top w:val="nil"/>
+                <w:left w:val="nil"/>
+                <w:bottom w:val="nil"/>
+                <w:right w:val="nil"/>
+                <w:between w:val="nil"/>
+              </w:pBdr>
+              <w:spacing w:line="240" w:lineRule="auto"/>
+              <w:jc w:val="center"/>
+              <w:rPr>
+                <w:rFonts w:ascii="Times New Roman" w:eastAsia="Times New Roman" w:hAnsi="Times New Roman" w:cs="Times New Roman"/>
+                <w:sz w:val="24"/>
+                <w:szCs w:val="24"/>
+              </w:rPr>
+            </w:pPr>
+            <w:r>
+              <w:rPr>
+                <w:noProof/>
+              </w:rPr>
+              <w:drawing>
+                <wp:inline distT="0" distB="0" distL="0" distR="0" wp14:anchorId="148FE284" wp14:editId="6EF1B0ED">
+                  <wp:extent cx="3616325" cy="1508125"/>
+                  <wp:effectExtent l="0" t="0" r="3175" b="0"/>
+                  <wp:docPr id="13" name="Picture 13"/>
+                  <wp:cNvGraphicFramePr>
+                    <a:graphicFrameLocks xmlns:a="http://schemas.openxmlformats.org/drawingml/2006/main" noChangeAspect="1"/>
+                  </wp:cNvGraphicFramePr>
+                  <a:graphic xmlns:a="http://schemas.openxmlformats.org/drawingml/2006/main">
+                    <a:graphicData uri="http://schemas.openxmlformats.org/drawingml/2006/picture">
+                      <pic:pic xmlns:pic="http://schemas.openxmlformats.org/drawingml/2006/picture">
+                        <pic:nvPicPr>
+                          <pic:cNvPr id="1" name=""/>
+                          <pic:cNvPicPr/>
+                        </pic:nvPicPr>
+                        <pic:blipFill>
+                          <a:blip r:embed="rId10"/>
+                          <a:stretch>
+                            <a:fillRect/>
+                          </a:stretch>
+                        </pic:blipFill>
+                        <pic:spPr>
+                          <a:xfrm>
+                            <a:off x="0" y="0"/>
+                            <a:ext cx="3616325" cy="1508125"/>
+                          </a:xfrm>
+                          <a:prstGeom prst="rect">
+                            <a:avLst/>
+                          </a:prstGeom>
+                        </pic:spPr>
+                      </pic:pic>
+                    </a:graphicData>
+                  </a:graphic>
+                </wp:inline>
+              </w:drawing>
+            </w:r>
+          </w:p>
+        </w:tc>
+      </w:tr>
+      <w:tr>
+        <w:tc>
+          <w:tcPr>
+            <w:tcW w:w="1170" w:type="dxa"/>
+            <w:shd w:val="clear" w:color="auto" w:fill="auto"/>
+            <w:tcMar>
+              <w:top w:w="100" w:type="dxa"/>
+              <w:left w:w="100" w:type="dxa"/>
+              <w:bottom w:w="100" w:type="dxa"/>
+              <w:right w:w="100" w:type="dxa"/>
+            </w:tcMar>
+          </w:tcPr>
+          <w:p>
+            <w:pPr>
+              <w:widowControl w:val="0"/>
+              <w:pBdr>
+                <w:top w:val="nil"/>
+                <w:left w:val="nil"/>
+                <w:bottom w:val="nil"/>
+                <w:right w:val="nil"/>
+                <w:between w:val="nil"/>
+              </w:pBdr>
+              <w:spacing w:line="240" w:lineRule="auto"/>
+              <w:jc w:val="center"/>
+              <w:rPr>
+                <w:rFonts w:ascii="Times New Roman" w:eastAsia="Times New Roman" w:hAnsi="Times New Roman" w:cs="Times New Roman"/>
+                <w:sz w:val="24"/>
+                <w:szCs w:val="24"/>
+              </w:rPr>
+            </w:pPr>
+            <w:r>
+              <w:rPr>
+                <w:rFonts w:ascii="Times New Roman" w:eastAsia="Times New Roman" w:hAnsi="Times New Roman" w:cs="Times New Roman"/>
+                <w:sz w:val="24"/>
+                <w:szCs w:val="24"/>
+              </w:rPr>
+              <w:t>usys.S</w:t>
+            </w:r>
+          </w:p>
+        </w:tc>
+        <w:tc>
+          <w:tcPr>
+            <w:tcW w:w="1245" w:type="dxa"/>
+            <w:shd w:val="clear" w:color="auto" w:fill="auto"/>
+            <w:tcMar>
+              <w:top w:w="100" w:type="dxa"/>
+              <w:left w:w="100" w:type="dxa"/>
+              <w:bottom w:w="100" w:type="dxa"/>
+              <w:right w:w="100" w:type="dxa"/>
+            </w:tcMar>
+          </w:tcPr>
+          <w:p>
+            <w:pPr>
+              <w:widowControl w:val="0"/>
+              <w:spacing w:line="240" w:lineRule="auto"/>
+              <w:jc w:val="center"/>
+              <w:rPr>
+                <w:rFonts w:ascii="Times New Roman" w:eastAsia="Times New Roman" w:hAnsi="Times New Roman" w:cs="Times New Roman"/>
+                <w:sz w:val="24"/>
+                <w:szCs w:val="24"/>
+              </w:rPr>
+            </w:pPr>
+            <w:r>
+              <w:rPr>
+                <w:rFonts w:ascii="Times New Roman" w:eastAsia="Times New Roman" w:hAnsi="Times New Roman" w:cs="Times New Roman"/>
+                <w:sz w:val="24"/>
+                <w:szCs w:val="24"/>
+              </w:rPr>
+              <w:t>Modified</w:t>
+            </w:r>
+          </w:p>
+        </w:tc>
+        <w:tc>
+          <w:tcPr>
+            <w:tcW w:w="1185" w:type="dxa"/>
+            <w:shd w:val="clear" w:color="auto" w:fill="auto"/>
+            <w:tcMar>
+              <w:top w:w="100" w:type="dxa"/>
+              <w:left w:w="100" w:type="dxa"/>
+              <w:bottom w:w="100" w:type="dxa"/>
+              <w:right w:w="100" w:type="dxa"/>
+            </w:tcMar>
+          </w:tcPr>
+          <w:p>
+            <w:pPr>
+              <w:widowControl w:val="0"/>
+              <w:pBdr>
+                <w:top w:val="nil"/>
+                <w:left w:val="nil"/>
+                <w:bottom w:val="nil"/>
+                <w:right w:val="nil"/>
+                <w:between w:val="nil"/>
+              </w:pBdr>
+              <w:spacing w:line="240" w:lineRule="auto"/>
+              <w:jc w:val="center"/>
+              <w:rPr>
+                <w:rFonts w:ascii="Times New Roman" w:eastAsia="Times New Roman" w:hAnsi="Times New Roman" w:cs="Times New Roman"/>
+                <w:sz w:val="24"/>
+                <w:szCs w:val="24"/>
+              </w:rPr>
+            </w:pPr>
+            <w:r>
+              <w:rPr>
+                <w:rFonts w:ascii="Times New Roman" w:eastAsia="Times New Roman" w:hAnsi="Times New Roman" w:cs="Times New Roman"/>
+                <w:sz w:val="24"/>
+                <w:szCs w:val="24"/>
+              </w:rPr>
+              <w:t>32</w:t>
+            </w:r>
+          </w:p>
+        </w:tc>
+        <w:tc>
+          <w:tcPr>
+            <w:tcW w:w="5895" w:type="dxa"/>
+            <w:shd w:val="clear" w:color="auto" w:fill="auto"/>
+            <w:tcMar>
+              <w:top w:w="100" w:type="dxa"/>
+              <w:left w:w="100" w:type="dxa"/>
+              <w:bottom w:w="100" w:type="dxa"/>
+              <w:right w:w="100" w:type="dxa"/>
+            </w:tcMar>
+          </w:tcPr>
+          <w:p>
+            <w:pPr>
+              <w:widowControl w:val="0"/>
+              <w:pBdr>
+                <w:top w:val="nil"/>
+                <w:left w:val="nil"/>
+                <w:bottom w:val="nil"/>
+                <w:right w:val="nil"/>
+                <w:between w:val="nil"/>
+              </w:pBdr>
+              <w:spacing w:line="240" w:lineRule="auto"/>
+              <w:jc w:val="center"/>
+              <w:rPr>
+                <w:rFonts w:ascii="Times New Roman" w:eastAsia="Times New Roman" w:hAnsi="Times New Roman" w:cs="Times New Roman"/>
+                <w:sz w:val="24"/>
+                <w:szCs w:val="24"/>
+              </w:rPr>
+            </w:pPr>
+            <w:r>
+              <w:rPr>
+                <w:noProof/>
+              </w:rPr>
+              <w:drawing>
+                <wp:inline distT="0" distB="0" distL="0" distR="0" wp14:anchorId="7B3E5D38" wp14:editId="228B1A11">
+                  <wp:extent cx="1695450" cy="266700"/>
+                  <wp:effectExtent l="0" t="0" r="0" b="0"/>
+                  <wp:docPr id="14" name="Picture 14"/>
+                  <wp:cNvGraphicFramePr>
+                    <a:graphicFrameLocks xmlns:a="http://schemas.openxmlformats.org/drawingml/2006/main" noChangeAspect="1"/>
+                  </wp:cNvGraphicFramePr>
+                  <a:graphic xmlns:a="http://schemas.openxmlformats.org/drawingml/2006/main">
+                    <a:graphicData uri="http://schemas.openxmlformats.org/drawingml/2006/picture">
+                      <pic:pic xmlns:pic="http://schemas.openxmlformats.org/drawingml/2006/picture">
+                        <pic:nvPicPr>
+                          <pic:cNvPr id="1" name=""/>
+                          <pic:cNvPicPr/>
+                        </pic:nvPicPr>
+                        <pic:blipFill>
+                          <a:blip r:embed="rId11"/>
+                          <a:stretch>
+                            <a:fillRect/>
+                          </a:stretch>
+                        </pic:blipFill>
+                        <pic:spPr>
+                          <a:xfrm>
+                            <a:off x="0" y="0"/>
+                            <a:ext cx="1695450" cy="266700"/>
+                          </a:xfrm>
+                          <a:prstGeom prst="rect">
+                            <a:avLst/>
+                          </a:prstGeom>
+                        </pic:spPr>
+                      </pic:pic>
+                    </a:graphicData>
+                  </a:graphic>
+                </wp:inline>
+              </w:drawing>
+            </w:r>
+          </w:p>
+        </w:tc>
+      </w:tr>
+      <w:tr>
+        <w:tc>
+          <w:tcPr>
+            <w:tcW w:w="1170" w:type="dxa"/>
+            <w:shd w:val="clear" w:color="auto" w:fill="auto"/>
+            <w:tcMar>
+              <w:top w:w="100" w:type="dxa"/>
+              <w:left w:w="100" w:type="dxa"/>
+              <w:bottom w:w="100" w:type="dxa"/>
+              <w:right w:w="100" w:type="dxa"/>
+            </w:tcMar>
+          </w:tcPr>
+          <w:p>
+            <w:pPr>
+              <w:widowControl w:val="0"/>
+              <w:pBdr>
+                <w:top w:val="nil"/>
+                <w:left w:val="nil"/>
+                <w:bottom w:val="nil"/>
+                <w:right w:val="nil"/>
+                <w:between w:val="nil"/>
+              </w:pBdr>
+              <w:spacing w:line="240" w:lineRule="auto"/>
+              <w:jc w:val="center"/>
+              <w:rPr>
+                <w:rFonts w:ascii="Times New Roman" w:eastAsia="Times New Roman" w:hAnsi="Times New Roman" w:cs="Times New Roman"/>
+                <w:sz w:val="24"/>
+                <w:szCs w:val="24"/>
+              </w:rPr>
+            </w:pPr>
+            <w:r>
+              <w:rPr>
+                <w:rFonts w:ascii="Times New Roman" w:eastAsia="Times New Roman" w:hAnsi="Times New Roman" w:cs="Times New Roman"/>
+                <w:sz w:val="24"/>
+                <w:szCs w:val="24"/>
+              </w:rPr>
+              <w:t>syscall.c</w:t>
+            </w:r>
+          </w:p>
+        </w:tc>
+        <w:tc>
+          <w:tcPr>
+            <w:tcW w:w="1245" w:type="dxa"/>
+            <w:shd w:val="clear" w:color="auto" w:fill="auto"/>
+            <w:tcMar>
+              <w:top w:w="100" w:type="dxa"/>
+              <w:left w:w="100" w:type="dxa"/>
+              <w:bottom w:w="100" w:type="dxa"/>
+              <w:right w:w="100" w:type="dxa"/>
+            </w:tcMar>
+          </w:tcPr>
+          <w:p>
+            <w:pPr>
+              <w:widowControl w:val="0"/>
+              <w:spacing w:line="240" w:lineRule="auto"/>
+              <w:jc w:val="center"/>
+              <w:rPr>
+                <w:rFonts w:ascii="Times New Roman" w:eastAsia="Times New Roman" w:hAnsi="Times New Roman" w:cs="Times New Roman"/>
+                <w:sz w:val="24"/>
+                <w:szCs w:val="24"/>
+              </w:rPr>
+            </w:pPr>
+            <w:r>
+              <w:rPr>
+                <w:rFonts w:ascii="Times New Roman" w:eastAsia="Times New Roman" w:hAnsi="Times New Roman" w:cs="Times New Roman"/>
+                <w:sz w:val="24"/>
+                <w:szCs w:val="24"/>
+              </w:rPr>
+              <w:t>Modified</w:t>
+            </w:r>
+          </w:p>
+        </w:tc>
+        <w:tc>
+          <w:tcPr>
+            <w:tcW w:w="1185" w:type="dxa"/>
+            <w:shd w:val="clear" w:color="auto" w:fill="auto"/>
+            <w:tcMar>
+              <w:top w:w="100" w:type="dxa"/>
+              <w:left w:w="100" w:type="dxa"/>
+              <w:bottom w:w="100" w:type="dxa"/>
+              <w:right w:w="100" w:type="dxa"/>
+            </w:tcMar>
+          </w:tcPr>
+          <w:p>
+            <w:pPr>
+              <w:widowControl w:val="0"/>
+              <w:pBdr>
+                <w:top w:val="nil"/>
+                <w:left w:val="nil"/>
+                <w:bottom w:val="nil"/>
+                <w:right w:val="nil"/>
+                <w:between w:val="nil"/>
+              </w:pBdr>
+              <w:spacing w:line="240" w:lineRule="auto"/>
+              <w:jc w:val="center"/>
+              <w:rPr>
+                <w:rFonts w:ascii="Times New Roman" w:eastAsia="Times New Roman" w:hAnsi="Times New Roman" w:cs="Times New Roman"/>
+                <w:sz w:val="24"/>
+                <w:szCs w:val="24"/>
+              </w:rPr>
+            </w:pPr>
+            <w:r>
+              <w:rPr>
+                <w:rFonts w:ascii="Times New Roman" w:eastAsia="Times New Roman" w:hAnsi="Times New Roman" w:cs="Times New Roman"/>
+                <w:sz w:val="24"/>
+                <w:szCs w:val="24"/>
+              </w:rPr>
+              <w:t>106</w:t>
+            </w:r>
+          </w:p>
+          <w:p>
+            <w:pPr>
+              <w:widowControl w:val="0"/>
+              <w:pBdr>
+                <w:top w:val="nil"/>
+                <w:left w:val="nil"/>
+                <w:bottom w:val="nil"/>
+                <w:right w:val="nil"/>
+                <w:between w:val="nil"/>
+              </w:pBdr>
+              <w:spacing w:line="240" w:lineRule="auto"/>
+              <w:jc w:val="center"/>
+              <w:rPr>
+                <w:rFonts w:ascii="Times New Roman" w:eastAsia="Times New Roman" w:hAnsi="Times New Roman" w:cs="Times New Roman"/>
+                <w:sz w:val="24"/>
+                <w:szCs w:val="24"/>
+              </w:rPr>
+            </w:pPr>
+            <w:r>
+              <w:rPr>
+                <w:rFonts w:ascii="Times New Roman" w:eastAsia="Times New Roman" w:hAnsi="Times New Roman" w:cs="Times New Roman"/>
+                <w:sz w:val="24"/>
+                <w:szCs w:val="24"/>
+              </w:rPr>
+              <w:t>&amp;</w:t>
+            </w:r>
+          </w:p>
+          <w:p>
+            <w:pPr>
+              <w:widowControl w:val="0"/>
+              <w:pBdr>
+                <w:top w:val="nil"/>
+                <w:left w:val="nil"/>
+                <w:bottom w:val="nil"/>
+                <w:right w:val="nil"/>
+                <w:between w:val="nil"/>
+              </w:pBdr>
+              <w:spacing w:line="240" w:lineRule="auto"/>
+              <w:jc w:val="center"/>
+              <w:rPr>
+                <w:rFonts w:ascii="Times New Roman" w:eastAsia="Times New Roman" w:hAnsi="Times New Roman" w:cs="Times New Roman"/>
+                <w:sz w:val="24"/>
+                <w:szCs w:val="24"/>
+              </w:rPr>
+            </w:pPr>
+            <w:r>
+              <w:rPr>
+                <w:rFonts w:ascii="Times New Roman" w:eastAsia="Times New Roman" w:hAnsi="Times New Roman" w:cs="Times New Roman"/>
+                <w:sz w:val="24"/>
+                <w:szCs w:val="24"/>
+              </w:rPr>
+              <w:t>136</w:t>
+            </w:r>
+            <w:bookmarkStart w:id="4" w:name="_GoBack"/>
+            <w:bookmarkEnd w:id="4"/>
+          </w:p>
+        </w:tc>
+        <w:tc>
+          <w:tcPr>
+            <w:tcW w:w="5895" w:type="dxa"/>
+            <w:shd w:val="clear" w:color="auto" w:fill="auto"/>
+            <w:tcMar>
+              <w:top w:w="100" w:type="dxa"/>
+              <w:left w:w="100" w:type="dxa"/>
+              <w:bottom w:w="100" w:type="dxa"/>
+              <w:right w:w="100" w:type="dxa"/>
+            </w:tcMar>
+          </w:tcPr>
+          <w:p>
+            <w:pPr>
+              <w:widowControl w:val="0"/>
+              <w:pBdr>
+                <w:top w:val="nil"/>
+                <w:left w:val="nil"/>
+                <w:bottom w:val="nil"/>
+                <w:right w:val="nil"/>
+                <w:between w:val="nil"/>
+              </w:pBdr>
+              <w:spacing w:line="240" w:lineRule="auto"/>
+              <w:jc w:val="center"/>
+              <w:rPr>
+                <w:rFonts w:ascii="Times New Roman" w:eastAsia="Times New Roman" w:hAnsi="Times New Roman" w:cs="Times New Roman"/>
+                <w:sz w:val="24"/>
+                <w:szCs w:val="24"/>
+              </w:rPr>
+            </w:pPr>
+            <w:r>
+              <w:rPr>
+                <w:noProof/>
+              </w:rPr>
+              <w:drawing>
+                <wp:inline distT="0" distB="0" distL="0" distR="0" wp14:anchorId="1FF5ED3F" wp14:editId="389B5018">
+                  <wp:extent cx="2895600" cy="238125"/>
+                  <wp:effectExtent l="0" t="0" r="0" b="9525"/>
+                  <wp:docPr id="15" name="Picture 15"/>
+                  <wp:cNvGraphicFramePr>
+                    <a:graphicFrameLocks xmlns:a="http://schemas.openxmlformats.org/drawingml/2006/main" noChangeAspect="1"/>
+                  </wp:cNvGraphicFramePr>
+                  <a:graphic xmlns:a="http://schemas.openxmlformats.org/drawingml/2006/main">
+                    <a:graphicData uri="http://schemas.openxmlformats.org/drawingml/2006/picture">
+                      <pic:pic xmlns:pic="http://schemas.openxmlformats.org/drawingml/2006/picture">
+                        <pic:nvPicPr>
+                          <pic:cNvPr id="1" name=""/>
+                          <pic:cNvPicPr/>
+                        </pic:nvPicPr>
+                        <pic:blipFill>
+                          <a:blip r:embed="rId12"/>
+                          <a:stretch>
+                            <a:fillRect/>
+                          </a:stretch>
+                        </pic:blipFill>
+                        <pic:spPr>
+                          <a:xfrm>
+                            <a:off x="0" y="0"/>
+                            <a:ext cx="2895600" cy="238125"/>
+                          </a:xfrm>
+                          <a:prstGeom prst="rect">
+                            <a:avLst/>
+                          </a:prstGeom>
+                        </pic:spPr>
+                      </pic:pic>
+                    </a:graphicData>
+                  </a:graphic>
+                </wp:inline>
+              </w:drawing>
+            </w:r>
+          </w:p>
+          <w:p>
+            <w:pPr>
+              <w:widowControl w:val="0"/>
+              <w:pBdr>
+                <w:top w:val="nil"/>
+                <w:left w:val="nil"/>
+                <w:bottom w:val="nil"/>
+                <w:right w:val="nil"/>
+                <w:between w:val="nil"/>
+              </w:pBdr>
+              <w:spacing w:line="240" w:lineRule="auto"/>
+              <w:jc w:val="center"/>
+              <w:rPr>
+                <w:rFonts w:ascii="Times New Roman" w:eastAsia="Times New Roman" w:hAnsi="Times New Roman" w:cs="Times New Roman"/>
+                <w:sz w:val="24"/>
+                <w:szCs w:val="24"/>
+              </w:rPr>
+            </w:pPr>
+          </w:p>
+          <w:p>
+            <w:pPr>
+              <w:widowControl w:val="0"/>
+              <w:pBdr>
+                <w:top w:val="nil"/>
+                <w:left w:val="nil"/>
+                <w:bottom w:val="nil"/>
+                <w:right w:val="nil"/>
+                <w:between w:val="nil"/>
+              </w:pBdr>
+              <w:spacing w:line="240" w:lineRule="auto"/>
+              <w:jc w:val="center"/>
+              <w:rPr>
+                <w:rFonts w:ascii="Times New Roman" w:eastAsia="Times New Roman" w:hAnsi="Times New Roman" w:cs="Times New Roman"/>
+                <w:sz w:val="24"/>
+                <w:szCs w:val="24"/>
+              </w:rPr>
+            </w:pPr>
+            <w:r>
+              <w:rPr>
+                <w:noProof/>
+              </w:rPr>
+              <w:drawing>
+                <wp:inline distT="0" distB="0" distL="0" distR="0" wp14:anchorId="1C076222" wp14:editId="624C77CF">
+                  <wp:extent cx="2743200" cy="276225"/>
+                  <wp:effectExtent l="0" t="0" r="0" b="9525"/>
+                  <wp:docPr id="16" name="Picture 16"/>
+                  <wp:cNvGraphicFramePr>
+                    <a:graphicFrameLocks xmlns:a="http://schemas.openxmlformats.org/drawingml/2006/main" noChangeAspect="1"/>
+                  </wp:cNvGraphicFramePr>
+                  <a:graphic xmlns:a="http://schemas.openxmlformats.org/drawingml/2006/main">
+                    <a:graphicData uri="http://schemas.openxmlformats.org/drawingml/2006/picture">
+                      <pic:pic xmlns:pic="http://schemas.openxmlformats.org/drawingml/2006/picture">
+                        <pic:nvPicPr>
+                          <pic:cNvPr id="1" name=""/>
+                          <pic:cNvPicPr/>
+                        </pic:nvPicPr>
+                        <pic:blipFill>
+                          <a:blip r:embed="rId13"/>
+                          <a:stretch>
+                            <a:fillRect/>
+                          </a:stretch>
+                        </pic:blipFill>
+                        <pic:spPr>
+                          <a:xfrm>
+                            <a:off x="0" y="0"/>
+                            <a:ext cx="2743200" cy="276225"/>
+                          </a:xfrm>
+                          <a:prstGeom prst="rect">
+                            <a:avLst/>
+                          </a:prstGeom>
+                        </pic:spPr>
+                      </pic:pic>
+                    </a:graphicData>
+                  </a:graphic>
+                </wp:inline>
+              </w:drawing>
+            </w:r>
+          </w:p>
+        </w:tc>
+      </w:tr>
+      <w:tr>
+        <w:tc>
+          <w:tcPr>
+            <w:tcW w:w="1170" w:type="dxa"/>
+            <w:shd w:val="clear" w:color="auto" w:fill="auto"/>
+            <w:tcMar>
+              <w:top w:w="100" w:type="dxa"/>
+              <w:left w:w="100" w:type="dxa"/>
+              <w:bottom w:w="100" w:type="dxa"/>
+              <w:right w:w="100" w:type="dxa"/>
+            </w:tcMar>
+          </w:tcPr>
+          <w:p>
+            <w:pPr>
+              <w:widowControl w:val="0"/>
+              <w:pBdr>
+                <w:top w:val="nil"/>
+                <w:left w:val="nil"/>
+                <w:bottom w:val="nil"/>
+                <w:right w:val="nil"/>
+                <w:between w:val="nil"/>
+              </w:pBdr>
+              <w:spacing w:line="240" w:lineRule="auto"/>
+              <w:jc w:val="center"/>
+              <w:rPr>
+                <w:rFonts w:ascii="Times New Roman" w:eastAsia="Times New Roman" w:hAnsi="Times New Roman" w:cs="Times New Roman"/>
+                <w:sz w:val="24"/>
+                <w:szCs w:val="24"/>
+              </w:rPr>
+            </w:pPr>
+            <w:r>
+              <w:rPr>
+                <w:rFonts w:ascii="Times New Roman" w:eastAsia="Times New Roman" w:hAnsi="Times New Roman" w:cs="Times New Roman"/>
+                <w:sz w:val="24"/>
+                <w:szCs w:val="24"/>
+              </w:rPr>
+              <w:t>date.c</w:t>
+            </w:r>
+          </w:p>
+        </w:tc>
+        <w:tc>
+          <w:tcPr>
+            <w:tcW w:w="1245" w:type="dxa"/>
+            <w:shd w:val="clear" w:color="auto" w:fill="auto"/>
+            <w:tcMar>
+              <w:top w:w="100" w:type="dxa"/>
+              <w:left w:w="100" w:type="dxa"/>
+              <w:bottom w:w="100" w:type="dxa"/>
+              <w:right w:w="100" w:type="dxa"/>
+            </w:tcMar>
+          </w:tcPr>
+          <w:p>
+            <w:pPr>
+              <w:widowControl w:val="0"/>
+              <w:spacing w:line="240" w:lineRule="auto"/>
+              <w:jc w:val="center"/>
+              <w:rPr>
+                <w:rFonts w:ascii="Times New Roman" w:eastAsia="Times New Roman" w:hAnsi="Times New Roman" w:cs="Times New Roman"/>
+                <w:sz w:val="24"/>
+                <w:szCs w:val="24"/>
+              </w:rPr>
+            </w:pPr>
+            <w:r>
+              <w:rPr>
+                <w:rFonts w:ascii="Times New Roman" w:eastAsia="Times New Roman" w:hAnsi="Times New Roman" w:cs="Times New Roman"/>
+                <w:sz w:val="24"/>
+                <w:szCs w:val="24"/>
+              </w:rPr>
+              <w:t>Created</w:t>
+            </w:r>
+          </w:p>
+        </w:tc>
+        <w:tc>
+          <w:tcPr>
+            <w:tcW w:w="1185" w:type="dxa"/>
+            <w:shd w:val="clear" w:color="auto" w:fill="auto"/>
+            <w:tcMar>
+              <w:top w:w="100" w:type="dxa"/>
+              <w:left w:w="100" w:type="dxa"/>
+              <w:bottom w:w="100" w:type="dxa"/>
+              <w:right w:w="100" w:type="dxa"/>
+            </w:tcMar>
+          </w:tcPr>
+          <w:p>
+            <w:pPr>
+              <w:widowControl w:val="0"/>
+              <w:pBdr>
+                <w:top w:val="nil"/>
+                <w:left w:val="nil"/>
+                <w:bottom w:val="nil"/>
+                <w:right w:val="nil"/>
+                <w:between w:val="nil"/>
+              </w:pBdr>
+              <w:spacing w:line="240" w:lineRule="auto"/>
+              <w:jc w:val="center"/>
+              <w:rPr>
+                <w:rFonts w:ascii="Times New Roman" w:eastAsia="Times New Roman" w:hAnsi="Times New Roman" w:cs="Times New Roman"/>
+                <w:sz w:val="24"/>
+                <w:szCs w:val="24"/>
+              </w:rPr>
+            </w:pPr>
+            <w:r>
+              <w:rPr>
+                <w:rFonts w:ascii="Times New Roman" w:eastAsia="Times New Roman" w:hAnsi="Times New Roman" w:cs="Times New Roman"/>
+                <w:sz w:val="24"/>
+                <w:szCs w:val="24"/>
+              </w:rPr>
+              <w:t>1-18</w:t>
+            </w:r>
+          </w:p>
+        </w:tc>
+        <w:tc>
+          <w:tcPr>
+            <w:tcW w:w="5895" w:type="dxa"/>
+            <w:shd w:val="clear" w:color="auto" w:fill="auto"/>
+            <w:tcMar>
+              <w:top w:w="100" w:type="dxa"/>
+              <w:left w:w="100" w:type="dxa"/>
+              <w:bottom w:w="100" w:type="dxa"/>
+              <w:right w:w="100" w:type="dxa"/>
+            </w:tcMar>
+          </w:tcPr>
+          <w:p>
+            <w:pPr>
+              <w:widowControl w:val="0"/>
+              <w:pBdr>
+                <w:top w:val="nil"/>
+                <w:left w:val="nil"/>
+                <w:bottom w:val="nil"/>
+                <w:right w:val="nil"/>
+                <w:between w:val="nil"/>
+              </w:pBdr>
+              <w:spacing w:line="240" w:lineRule="auto"/>
+              <w:jc w:val="center"/>
+              <w:rPr>
+                <w:rFonts w:ascii="Times New Roman" w:eastAsia="Times New Roman" w:hAnsi="Times New Roman" w:cs="Times New Roman"/>
+                <w:sz w:val="24"/>
+                <w:szCs w:val="24"/>
+              </w:rPr>
+            </w:pPr>
+            <w:r>
+              <w:rPr>
+                <w:noProof/>
+              </w:rPr>
+              <w:drawing>
+                <wp:inline distT="0" distB="0" distL="0" distR="0" wp14:anchorId="15068E2E" wp14:editId="37893D66">
+                  <wp:extent cx="3616325" cy="1386205"/>
+                  <wp:effectExtent l="0" t="0" r="3175" b="4445"/>
+                  <wp:docPr id="2" name="Picture 2"/>
+                  <wp:cNvGraphicFramePr>
+                    <a:graphicFrameLocks xmlns:a="http://schemas.openxmlformats.org/drawingml/2006/main" noChangeAspect="1"/>
+                  </wp:cNvGraphicFramePr>
+                  <a:graphic xmlns:a="http://schemas.openxmlformats.org/drawingml/2006/main">
+                    <a:graphicData uri="http://schemas.openxmlformats.org/drawingml/2006/picture">
+                      <pic:pic xmlns:pic="http://schemas.openxmlformats.org/drawingml/2006/picture">
+                        <pic:nvPicPr>
+                          <pic:cNvPr id="1" name=""/>
+                          <pic:cNvPicPr/>
+                        </pic:nvPicPr>
+                        <pic:blipFill>
+                          <a:blip r:embed="rId14"/>
+                          <a:stretch>
+                            <a:fillRect/>
+                          </a:stretch>
+                        </pic:blipFill>
+                        <pic:spPr>
+                          <a:xfrm>
+                            <a:off x="0" y="0"/>
                             <a:ext cx="3616325" cy="1386205"/>
                           </a:xfrm>
                           <a:prstGeom prst="rect">
@@ -3357,7 +3596,7 @@
                     <pic:cNvPicPr preferRelativeResize="0"/>
                   </pic:nvPicPr>
                   <pic:blipFill>
-                    <a:blip r:embed="rId9"/>
+                    <a:blip r:embed="rId15"/>
                     <a:srcRect/>
                     <a:stretch>
                       <a:fillRect/>
@@ -3533,21 +3772,25 @@
     <w:p>
       <w:pPr>
         <w:pStyle w:val="Heading1"/>
+        <w:numPr>
+          <w:ilvl w:val="0"/>
+          <w:numId w:val="7"/>
+        </w:numPr>
         <w:spacing w:before="240" w:after="240"/>
         <w:rPr>
           <w:rFonts w:ascii="Times New Roman" w:eastAsia="Times New Roman" w:hAnsi="Times New Roman" w:cs="Times New Roman"/>
           <w:b/>
           <w:bCs/>
-          <w:sz w:val="22"/>
-          <w:szCs w:val="22"/>
+          <w:sz w:val="20"/>
+          <w:szCs w:val="20"/>
         </w:rPr>
       </w:pPr>
       <w:r>
         <w:rPr>
           <w:b/>
           <w:bCs/>
-          <w:sz w:val="36"/>
-          <w:szCs w:val="36"/>
+          <w:sz w:val="32"/>
+          <w:szCs w:val="32"/>
         </w:rPr>
         <w:lastRenderedPageBreak/>
         <w:t>Demonstration of the Ctrl-P Special Control Sequence</w:t>
@@ -3767,27 +4010,33 @@
       <w:pPr>
         <w:spacing w:before="240" w:after="240"/>
         <w:rPr>
-          <w:sz w:val="36"/>
-          <w:szCs w:val="36"/>
-        </w:rPr>
-      </w:pPr>
-    </w:p>
-    <w:p>
-      <w:pPr>
+          <w:rFonts w:ascii="Times New Roman" w:eastAsia="Times New Roman" w:hAnsi="Times New Roman" w:cs="Times New Roman"/>
+          <w:sz w:val="24"/>
+          <w:szCs w:val="24"/>
+        </w:rPr>
+      </w:pPr>
+    </w:p>
+    <w:p>
+      <w:pPr>
+        <w:pStyle w:val="ListParagraph"/>
+        <w:numPr>
+          <w:ilvl w:val="0"/>
+          <w:numId w:val="7"/>
+        </w:numPr>
         <w:spacing w:before="240" w:after="240"/>
         <w:rPr>
           <w:b/>
           <w:bCs/>
-          <w:sz w:val="36"/>
-          <w:szCs w:val="36"/>
+          <w:sz w:val="32"/>
+          <w:szCs w:val="32"/>
         </w:rPr>
       </w:pPr>
       <w:r>
         <w:rPr>
           <w:b/>
           <w:bCs/>
-          <w:sz w:val="36"/>
-          <w:szCs w:val="36"/>
+          <w:sz w:val="32"/>
+          <w:szCs w:val="32"/>
         </w:rPr>
         <w:lastRenderedPageBreak/>
         <w:t xml:space="preserve">Demonstration of </w:t>
@@ -3797,8 +4046,8 @@
         <w:rPr>
           <w:b/>
           <w:bCs/>
-          <w:sz w:val="36"/>
-          <w:szCs w:val="36"/>
+          <w:sz w:val="32"/>
+          <w:szCs w:val="32"/>
         </w:rPr>
         <w:t>UIDs, GIDs, and PPIDs</w:t>
       </w:r>
@@ -3826,43 +4075,7 @@
           <w:sz w:val="24"/>
           <w:szCs w:val="24"/>
         </w:rPr>
-        <w:t xml:space="preserve">implements the feature of users and groups into xv6 through </w:t>
-      </w:r>
-      <w:proofErr w:type="spellStart"/>
-      <w:r>
-        <w:rPr>
-          <w:rFonts w:ascii="Times New Roman" w:eastAsia="Times New Roman" w:hAnsi="Times New Roman" w:cs="Times New Roman"/>
-          <w:sz w:val="24"/>
-          <w:szCs w:val="24"/>
-        </w:rPr>
-        <w:t>uid</w:t>
-      </w:r>
-      <w:proofErr w:type="spellEnd"/>
-      <w:r>
-        <w:rPr>
-          <w:rFonts w:ascii="Times New Roman" w:eastAsia="Times New Roman" w:hAnsi="Times New Roman" w:cs="Times New Roman"/>
-          <w:sz w:val="24"/>
-          <w:szCs w:val="24"/>
-        </w:rPr>
-        <w:t xml:space="preserve"> and </w:t>
-      </w:r>
-      <w:proofErr w:type="spellStart"/>
-      <w:r>
-        <w:rPr>
-          <w:rFonts w:ascii="Times New Roman" w:eastAsia="Times New Roman" w:hAnsi="Times New Roman" w:cs="Times New Roman"/>
-          <w:sz w:val="24"/>
-          <w:szCs w:val="24"/>
-        </w:rPr>
-        <w:t>gid</w:t>
-      </w:r>
-      <w:proofErr w:type="spellEnd"/>
-      <w:r>
-        <w:rPr>
-          <w:rFonts w:ascii="Times New Roman" w:eastAsia="Times New Roman" w:hAnsi="Times New Roman" w:cs="Times New Roman"/>
-          <w:sz w:val="24"/>
-          <w:szCs w:val="24"/>
-        </w:rPr>
-        <w:t xml:space="preserve"> where it be used to store ID unsigned integers</w:t>
+        <w:t>implements the feature of users and groups into xv6 through uid and gid where it be used to store ID unsigned integers</w:t>
       </w:r>
       <w:r>
         <w:rPr>
@@ -3870,25 +4083,7 @@
           <w:sz w:val="24"/>
           <w:szCs w:val="24"/>
         </w:rPr>
-        <w:t xml:space="preserve"> for tracking the ownership of a process for a user or group. By typing “id” into the terminal when executing xv6, the system call will invoke and demonstrate this feature by displaying the UID, GID and PPID that has been established by the test function within “</w:t>
-      </w:r>
-      <w:proofErr w:type="spellStart"/>
-      <w:r>
-        <w:rPr>
-          <w:rFonts w:ascii="Times New Roman" w:eastAsia="Times New Roman" w:hAnsi="Times New Roman" w:cs="Times New Roman"/>
-          <w:sz w:val="24"/>
-          <w:szCs w:val="24"/>
-        </w:rPr>
-        <w:t>id.c</w:t>
-      </w:r>
-      <w:proofErr w:type="spellEnd"/>
-      <w:r>
-        <w:rPr>
-          <w:rFonts w:ascii="Times New Roman" w:eastAsia="Times New Roman" w:hAnsi="Times New Roman" w:cs="Times New Roman"/>
-          <w:sz w:val="24"/>
-          <w:szCs w:val="24"/>
-        </w:rPr>
-        <w:t>”.</w:t>
+        <w:t xml:space="preserve"> for tracking the ownership of a process for a user or group. By typing “id” into the terminal when executing xv6, the system call will invoke and demonstrate this feature by displaying the UID, GID and PPID that has been established by the test function within “id.c”.</w:t>
       </w:r>
     </w:p>
     <w:p>
@@ -4167,7 +4362,6 @@
                 <w:szCs w:val="24"/>
               </w:rPr>
             </w:pPr>
-            <w:proofErr w:type="spellStart"/>
             <w:r>
               <w:rPr>
                 <w:rFonts w:ascii="Times New Roman" w:eastAsia="Times New Roman" w:hAnsi="Times New Roman" w:cs="Times New Roman"/>
@@ -4176,7 +4370,6 @@
               </w:rPr>
               <w:t>syscall.h</w:t>
             </w:r>
-            <w:proofErr w:type="spellEnd"/>
           </w:p>
         </w:tc>
         <w:tc>
@@ -4240,6 +4433,14 @@
                 <w:szCs w:val="24"/>
               </w:rPr>
             </w:pPr>
+            <w:r>
+              <w:rPr>
+                <w:rFonts w:ascii="Times New Roman" w:eastAsia="Times New Roman" w:hAnsi="Times New Roman" w:cs="Times New Roman"/>
+                <w:sz w:val="24"/>
+                <w:szCs w:val="24"/>
+              </w:rPr>
+              <w:t>25-29</w:t>
+            </w:r>
           </w:p>
         </w:tc>
         <w:tc>
@@ -4271,6 +4472,46 @@
                 <w:szCs w:val="24"/>
               </w:rPr>
             </w:pPr>
+            <w:r>
+              <w:rPr>
+                <w:noProof/>
+              </w:rPr>
+              <w:drawing>
+                <wp:inline distT="0" distB="0" distL="0" distR="0" wp14:anchorId="0D147D47" wp14:editId="6616D4DF">
+                  <wp:extent cx="2638425" cy="1019175"/>
+                  <wp:effectExtent l="0" t="0" r="9525" b="9525"/>
+                  <wp:docPr id="3" name="Picture 3"/>
+                  <wp:cNvGraphicFramePr>
+                    <a:graphicFrameLocks xmlns:a="http://schemas.openxmlformats.org/drawingml/2006/main" noChangeAspect="1"/>
+                  </wp:cNvGraphicFramePr>
+                  <a:graphic xmlns:a="http://schemas.openxmlformats.org/drawingml/2006/main">
+                    <a:graphicData uri="http://schemas.openxmlformats.org/drawingml/2006/picture">
+                      <pic:pic xmlns:pic="http://schemas.openxmlformats.org/drawingml/2006/picture">
+                        <pic:nvPicPr>
+                          <pic:cNvPr id="1" name=""/>
+                          <pic:cNvPicPr/>
+                        </pic:nvPicPr>
+                        <pic:blipFill>
+                          <a:blip r:embed="rId16"/>
+                          <a:stretch>
+                            <a:fillRect/>
+                          </a:stretch>
+                        </pic:blipFill>
+                        <pic:spPr>
+                          <a:xfrm>
+                            <a:off x="0" y="0"/>
+                            <a:ext cx="2638425" cy="1019175"/>
+                          </a:xfrm>
+                          <a:prstGeom prst="rect">
+                            <a:avLst/>
+                          </a:prstGeom>
+                        </pic:spPr>
+                      </pic:pic>
+                    </a:graphicData>
+                  </a:graphic>
+                </wp:inline>
+              </w:drawing>
+            </w:r>
           </w:p>
         </w:tc>
       </w:tr>
@@ -4304,7 +4545,6 @@
                 <w:szCs w:val="24"/>
               </w:rPr>
             </w:pPr>
-            <w:proofErr w:type="spellStart"/>
             <w:r>
               <w:rPr>
                 <w:rFonts w:ascii="Times New Roman" w:eastAsia="Times New Roman" w:hAnsi="Times New Roman" w:cs="Times New Roman"/>
@@ -4313,7 +4553,6 @@
               </w:rPr>
               <w:t>user.h</w:t>
             </w:r>
-            <w:proofErr w:type="spellEnd"/>
           </w:p>
         </w:tc>
         <w:tc>
@@ -4377,6 +4616,14 @@
                 <w:szCs w:val="24"/>
               </w:rPr>
             </w:pPr>
+            <w:r>
+              <w:rPr>
+                <w:rFonts w:ascii="Times New Roman" w:eastAsia="Times New Roman" w:hAnsi="Times New Roman" w:cs="Times New Roman"/>
+                <w:sz w:val="24"/>
+                <w:szCs w:val="24"/>
+              </w:rPr>
+              <w:t>28-32</w:t>
+            </w:r>
           </w:p>
         </w:tc>
         <w:tc>
@@ -4408,6 +4655,46 @@
                 <w:szCs w:val="24"/>
               </w:rPr>
             </w:pPr>
+            <w:r>
+              <w:rPr>
+                <w:noProof/>
+              </w:rPr>
+              <w:drawing>
+                <wp:inline distT="0" distB="0" distL="0" distR="0" wp14:anchorId="65A663BF" wp14:editId="3B4D8A27">
+                  <wp:extent cx="3616325" cy="643890"/>
+                  <wp:effectExtent l="0" t="0" r="3175" b="3810"/>
+                  <wp:docPr id="6" name="Picture 6"/>
+                  <wp:cNvGraphicFramePr>
+                    <a:graphicFrameLocks xmlns:a="http://schemas.openxmlformats.org/drawingml/2006/main" noChangeAspect="1"/>
+                  </wp:cNvGraphicFramePr>
+                  <a:graphic xmlns:a="http://schemas.openxmlformats.org/drawingml/2006/main">
+                    <a:graphicData uri="http://schemas.openxmlformats.org/drawingml/2006/picture">
+                      <pic:pic xmlns:pic="http://schemas.openxmlformats.org/drawingml/2006/picture">
+                        <pic:nvPicPr>
+                          <pic:cNvPr id="1" name=""/>
+                          <pic:cNvPicPr/>
+                        </pic:nvPicPr>
+                        <pic:blipFill>
+                          <a:blip r:embed="rId17"/>
+                          <a:stretch>
+                            <a:fillRect/>
+                          </a:stretch>
+                        </pic:blipFill>
+                        <pic:spPr>
+                          <a:xfrm>
+                            <a:off x="0" y="0"/>
+                            <a:ext cx="3616325" cy="643890"/>
+                          </a:xfrm>
+                          <a:prstGeom prst="rect">
+                            <a:avLst/>
+                          </a:prstGeom>
+                        </pic:spPr>
+                      </pic:pic>
+                    </a:graphicData>
+                  </a:graphic>
+                </wp:inline>
+              </w:drawing>
+            </w:r>
           </w:p>
         </w:tc>
       </w:tr>
@@ -4441,16 +4728,15 @@
                 <w:szCs w:val="24"/>
               </w:rPr>
             </w:pPr>
-            <w:proofErr w:type="spellStart"/>
-            <w:r>
-              <w:rPr>
-                <w:rFonts w:ascii="Times New Roman" w:eastAsia="Times New Roman" w:hAnsi="Times New Roman" w:cs="Times New Roman"/>
-                <w:sz w:val="24"/>
-                <w:szCs w:val="24"/>
-              </w:rPr>
+            <w:r>
+              <w:rPr>
+                <w:rFonts w:ascii="Times New Roman" w:eastAsia="Times New Roman" w:hAnsi="Times New Roman" w:cs="Times New Roman"/>
+                <w:sz w:val="24"/>
+                <w:szCs w:val="24"/>
+              </w:rPr>
+              <w:lastRenderedPageBreak/>
               <w:t>sysproc.c</w:t>
             </w:r>
-            <w:proofErr w:type="spellEnd"/>
           </w:p>
         </w:tc>
         <w:tc>
@@ -4514,6 +4800,22 @@
                 <w:szCs w:val="24"/>
               </w:rPr>
             </w:pPr>
+            <w:r>
+              <w:rPr>
+                <w:rFonts w:ascii="Times New Roman" w:eastAsia="Times New Roman" w:hAnsi="Times New Roman" w:cs="Times New Roman"/>
+                <w:sz w:val="24"/>
+                <w:szCs w:val="24"/>
+              </w:rPr>
+              <w:t>114</w:t>
+            </w:r>
+            <w:r>
+              <w:rPr>
+                <w:rFonts w:ascii="Times New Roman" w:eastAsia="Times New Roman" w:hAnsi="Times New Roman" w:cs="Times New Roman"/>
+                <w:sz w:val="24"/>
+                <w:szCs w:val="24"/>
+              </w:rPr>
+              <w:t>-162</w:t>
+            </w:r>
           </w:p>
         </w:tc>
         <w:tc>
@@ -4545,6 +4847,46 @@
                 <w:szCs w:val="24"/>
               </w:rPr>
             </w:pPr>
+            <w:r>
+              <w:rPr>
+                <w:noProof/>
+              </w:rPr>
+              <w:drawing>
+                <wp:inline distT="0" distB="0" distL="0" distR="0" wp14:anchorId="6883258D" wp14:editId="0A448BAF">
+                  <wp:extent cx="3616325" cy="4925060"/>
+                  <wp:effectExtent l="0" t="0" r="3175" b="8890"/>
+                  <wp:docPr id="7" name="Picture 7"/>
+                  <wp:cNvGraphicFramePr>
+                    <a:graphicFrameLocks xmlns:a="http://schemas.openxmlformats.org/drawingml/2006/main" noChangeAspect="1"/>
+                  </wp:cNvGraphicFramePr>
+                  <a:graphic xmlns:a="http://schemas.openxmlformats.org/drawingml/2006/main">
+                    <a:graphicData uri="http://schemas.openxmlformats.org/drawingml/2006/picture">
+                      <pic:pic xmlns:pic="http://schemas.openxmlformats.org/drawingml/2006/picture">
+                        <pic:nvPicPr>
+                          <pic:cNvPr id="1" name=""/>
+                          <pic:cNvPicPr/>
+                        </pic:nvPicPr>
+                        <pic:blipFill>
+                          <a:blip r:embed="rId18"/>
+                          <a:stretch>
+                            <a:fillRect/>
+                          </a:stretch>
+                        </pic:blipFill>
+                        <pic:spPr>
+                          <a:xfrm>
+                            <a:off x="0" y="0"/>
+                            <a:ext cx="3616325" cy="4925060"/>
+                          </a:xfrm>
+                          <a:prstGeom prst="rect">
+                            <a:avLst/>
+                          </a:prstGeom>
+                        </pic:spPr>
+                      </pic:pic>
+                    </a:graphicData>
+                  </a:graphic>
+                </wp:inline>
+              </w:drawing>
+            </w:r>
           </w:p>
         </w:tc>
       </w:tr>
@@ -4578,7 +4920,6 @@
                 <w:szCs w:val="24"/>
               </w:rPr>
             </w:pPr>
-            <w:proofErr w:type="spellStart"/>
             <w:r>
               <w:rPr>
                 <w:rFonts w:ascii="Times New Roman" w:eastAsia="Times New Roman" w:hAnsi="Times New Roman" w:cs="Times New Roman"/>
@@ -4587,7 +4928,6 @@
               </w:rPr>
               <w:t>usys.S</w:t>
             </w:r>
-            <w:proofErr w:type="spellEnd"/>
           </w:p>
         </w:tc>
         <w:tc>
@@ -4651,6 +4991,14 @@
                 <w:szCs w:val="24"/>
               </w:rPr>
             </w:pPr>
+            <w:r>
+              <w:rPr>
+                <w:rFonts w:ascii="Times New Roman" w:eastAsia="Times New Roman" w:hAnsi="Times New Roman" w:cs="Times New Roman"/>
+                <w:sz w:val="24"/>
+                <w:szCs w:val="24"/>
+              </w:rPr>
+              <w:t>34-38</w:t>
+            </w:r>
           </w:p>
         </w:tc>
         <w:tc>
@@ -4682,6 +5030,46 @@
                 <w:szCs w:val="24"/>
               </w:rPr>
             </w:pPr>
+            <w:r>
+              <w:rPr>
+                <w:noProof/>
+              </w:rPr>
+              <w:drawing>
+                <wp:inline distT="0" distB="0" distL="0" distR="0" wp14:anchorId="72451909" wp14:editId="5FDE64F4">
+                  <wp:extent cx="2000250" cy="971550"/>
+                  <wp:effectExtent l="0" t="0" r="0" b="0"/>
+                  <wp:docPr id="8" name="Picture 8"/>
+                  <wp:cNvGraphicFramePr>
+                    <a:graphicFrameLocks xmlns:a="http://schemas.openxmlformats.org/drawingml/2006/main" noChangeAspect="1"/>
+                  </wp:cNvGraphicFramePr>
+                  <a:graphic xmlns:a="http://schemas.openxmlformats.org/drawingml/2006/main">
+                    <a:graphicData uri="http://schemas.openxmlformats.org/drawingml/2006/picture">
+                      <pic:pic xmlns:pic="http://schemas.openxmlformats.org/drawingml/2006/picture">
+                        <pic:nvPicPr>
+                          <pic:cNvPr id="1" name=""/>
+                          <pic:cNvPicPr/>
+                        </pic:nvPicPr>
+                        <pic:blipFill>
+                          <a:blip r:embed="rId19"/>
+                          <a:stretch>
+                            <a:fillRect/>
+                          </a:stretch>
+                        </pic:blipFill>
+                        <pic:spPr>
+                          <a:xfrm>
+                            <a:off x="0" y="0"/>
+                            <a:ext cx="2000250" cy="971550"/>
+                          </a:xfrm>
+                          <a:prstGeom prst="rect">
+                            <a:avLst/>
+                          </a:prstGeom>
+                        </pic:spPr>
+                      </pic:pic>
+                    </a:graphicData>
+                  </a:graphic>
+                </wp:inline>
+              </w:drawing>
+            </w:r>
           </w:p>
         </w:tc>
       </w:tr>
@@ -4715,7 +5103,6 @@
                 <w:szCs w:val="24"/>
               </w:rPr>
             </w:pPr>
-            <w:proofErr w:type="spellStart"/>
             <w:r>
               <w:rPr>
                 <w:rFonts w:ascii="Times New Roman" w:eastAsia="Times New Roman" w:hAnsi="Times New Roman" w:cs="Times New Roman"/>
@@ -4724,7 +5111,6 @@
               </w:rPr>
               <w:t>syscall.c</w:t>
             </w:r>
-            <w:proofErr w:type="spellEnd"/>
           </w:p>
         </w:tc>
         <w:tc>
@@ -4788,6 +5174,106 @@
                 <w:szCs w:val="24"/>
               </w:rPr>
             </w:pPr>
+            <w:r>
+              <w:rPr>
+                <w:rFonts w:ascii="Times New Roman" w:eastAsia="Times New Roman" w:hAnsi="Times New Roman" w:cs="Times New Roman"/>
+                <w:sz w:val="24"/>
+                <w:szCs w:val="24"/>
+              </w:rPr>
+              <w:t>108-112</w:t>
+            </w:r>
+          </w:p>
+          <w:p>
+            <w:pPr>
+              <w:widowControl w:val="0"/>
+              <w:pBdr>
+                <w:top w:val="nil"/>
+                <w:left w:val="nil"/>
+                <w:bottom w:val="nil"/>
+                <w:right w:val="nil"/>
+                <w:between w:val="nil"/>
+              </w:pBdr>
+              <w:spacing w:line="240" w:lineRule="auto"/>
+              <w:jc w:val="center"/>
+              <w:rPr>
+                <w:rFonts w:ascii="Times New Roman" w:eastAsia="Times New Roman" w:hAnsi="Times New Roman" w:cs="Times New Roman"/>
+                <w:sz w:val="24"/>
+                <w:szCs w:val="24"/>
+              </w:rPr>
+            </w:pPr>
+          </w:p>
+          <w:p>
+            <w:pPr>
+              <w:widowControl w:val="0"/>
+              <w:pBdr>
+                <w:top w:val="nil"/>
+                <w:left w:val="nil"/>
+                <w:bottom w:val="nil"/>
+                <w:right w:val="nil"/>
+                <w:between w:val="nil"/>
+              </w:pBdr>
+              <w:spacing w:line="240" w:lineRule="auto"/>
+              <w:jc w:val="center"/>
+              <w:rPr>
+                <w:rFonts w:ascii="Times New Roman" w:eastAsia="Times New Roman" w:hAnsi="Times New Roman" w:cs="Times New Roman"/>
+                <w:sz w:val="24"/>
+                <w:szCs w:val="24"/>
+              </w:rPr>
+            </w:pPr>
+            <w:r>
+              <w:rPr>
+                <w:rFonts w:ascii="Times New Roman" w:eastAsia="Times New Roman" w:hAnsi="Times New Roman" w:cs="Times New Roman"/>
+                <w:sz w:val="24"/>
+                <w:szCs w:val="24"/>
+              </w:rPr>
+              <w:t>&amp;</w:t>
+            </w:r>
+          </w:p>
+          <w:p>
+            <w:pPr>
+              <w:widowControl w:val="0"/>
+              <w:pBdr>
+                <w:top w:val="nil"/>
+                <w:left w:val="nil"/>
+                <w:bottom w:val="nil"/>
+                <w:right w:val="nil"/>
+                <w:between w:val="nil"/>
+              </w:pBdr>
+              <w:spacing w:line="240" w:lineRule="auto"/>
+              <w:jc w:val="center"/>
+              <w:rPr>
+                <w:rFonts w:ascii="Times New Roman" w:eastAsia="Times New Roman" w:hAnsi="Times New Roman" w:cs="Times New Roman"/>
+                <w:sz w:val="24"/>
+                <w:szCs w:val="24"/>
+              </w:rPr>
+            </w:pPr>
+          </w:p>
+          <w:p>
+            <w:pPr>
+              <w:widowControl w:val="0"/>
+              <w:pBdr>
+                <w:top w:val="nil"/>
+                <w:left w:val="nil"/>
+                <w:bottom w:val="nil"/>
+                <w:right w:val="nil"/>
+                <w:between w:val="nil"/>
+              </w:pBdr>
+              <w:spacing w:line="240" w:lineRule="auto"/>
+              <w:jc w:val="center"/>
+              <w:rPr>
+                <w:rFonts w:ascii="Times New Roman" w:eastAsia="Times New Roman" w:hAnsi="Times New Roman" w:cs="Times New Roman"/>
+                <w:sz w:val="24"/>
+                <w:szCs w:val="24"/>
+              </w:rPr>
+            </w:pPr>
+            <w:r>
+              <w:rPr>
+                <w:rFonts w:ascii="Times New Roman" w:eastAsia="Times New Roman" w:hAnsi="Times New Roman" w:cs="Times New Roman"/>
+                <w:sz w:val="24"/>
+                <w:szCs w:val="24"/>
+              </w:rPr>
+              <w:t>138-142</w:t>
+            </w:r>
           </w:p>
         </w:tc>
         <w:tc>
@@ -4819,6 +5305,125 @@
                 <w:szCs w:val="24"/>
               </w:rPr>
             </w:pPr>
+            <w:r>
+              <w:rPr>
+                <w:noProof/>
+              </w:rPr>
+              <w:drawing>
+                <wp:inline distT="0" distB="0" distL="0" distR="0" wp14:anchorId="4EBE5178" wp14:editId="76484DBE">
+                  <wp:extent cx="3228975" cy="1038225"/>
+                  <wp:effectExtent l="0" t="0" r="9525" b="9525"/>
+                  <wp:docPr id="9" name="Picture 9"/>
+                  <wp:cNvGraphicFramePr>
+                    <a:graphicFrameLocks xmlns:a="http://schemas.openxmlformats.org/drawingml/2006/main" noChangeAspect="1"/>
+                  </wp:cNvGraphicFramePr>
+                  <a:graphic xmlns:a="http://schemas.openxmlformats.org/drawingml/2006/main">
+                    <a:graphicData uri="http://schemas.openxmlformats.org/drawingml/2006/picture">
+                      <pic:pic xmlns:pic="http://schemas.openxmlformats.org/drawingml/2006/picture">
+                        <pic:nvPicPr>
+                          <pic:cNvPr id="1" name=""/>
+                          <pic:cNvPicPr/>
+                        </pic:nvPicPr>
+                        <pic:blipFill>
+                          <a:blip r:embed="rId20"/>
+                          <a:stretch>
+                            <a:fillRect/>
+                          </a:stretch>
+                        </pic:blipFill>
+                        <pic:spPr>
+                          <a:xfrm>
+                            <a:off x="0" y="0"/>
+                            <a:ext cx="3228975" cy="1038225"/>
+                          </a:xfrm>
+                          <a:prstGeom prst="rect">
+                            <a:avLst/>
+                          </a:prstGeom>
+                        </pic:spPr>
+                      </pic:pic>
+                    </a:graphicData>
+                  </a:graphic>
+                </wp:inline>
+              </w:drawing>
+            </w:r>
+          </w:p>
+          <w:p>
+            <w:pPr>
+              <w:widowControl w:val="0"/>
+              <w:pBdr>
+                <w:top w:val="nil"/>
+                <w:left w:val="nil"/>
+                <w:bottom w:val="nil"/>
+                <w:right w:val="nil"/>
+                <w:between w:val="nil"/>
+              </w:pBdr>
+              <w:spacing w:line="240" w:lineRule="auto"/>
+              <w:jc w:val="center"/>
+              <w:rPr>
+                <w:rFonts w:ascii="Times New Roman" w:eastAsia="Times New Roman" w:hAnsi="Times New Roman" w:cs="Times New Roman"/>
+                <w:sz w:val="24"/>
+                <w:szCs w:val="24"/>
+              </w:rPr>
+            </w:pPr>
+          </w:p>
+          <w:p>
+            <w:pPr>
+              <w:widowControl w:val="0"/>
+              <w:pBdr>
+                <w:top w:val="nil"/>
+                <w:left w:val="nil"/>
+                <w:bottom w:val="nil"/>
+                <w:right w:val="nil"/>
+                <w:between w:val="nil"/>
+              </w:pBdr>
+              <w:spacing w:line="240" w:lineRule="auto"/>
+              <w:jc w:val="center"/>
+              <w:rPr>
+                <w:rFonts w:ascii="Times New Roman" w:eastAsia="Times New Roman" w:hAnsi="Times New Roman" w:cs="Times New Roman"/>
+                <w:sz w:val="24"/>
+                <w:szCs w:val="24"/>
+              </w:rPr>
+            </w:pPr>
+            <w:r>
+              <w:rPr>
+                <w:noProof/>
+              </w:rPr>
+              <w:lastRenderedPageBreak/>
+              <w:drawing>
+                <wp:inline distT="0" distB="0" distL="0" distR="0" wp14:anchorId="3E700314" wp14:editId="6A32DEF2">
+                  <wp:extent cx="3067050" cy="1038225"/>
+                  <wp:effectExtent l="0" t="0" r="0" b="9525"/>
+                  <wp:docPr id="10" name="Picture 10"/>
+                  <wp:cNvGraphicFramePr>
+                    <a:graphicFrameLocks xmlns:a="http://schemas.openxmlformats.org/drawingml/2006/main" noChangeAspect="1"/>
+                  </wp:cNvGraphicFramePr>
+                  <a:graphic xmlns:a="http://schemas.openxmlformats.org/drawingml/2006/main">
+                    <a:graphicData uri="http://schemas.openxmlformats.org/drawingml/2006/picture">
+                      <pic:pic xmlns:pic="http://schemas.openxmlformats.org/drawingml/2006/picture">
+                        <pic:nvPicPr>
+                          <pic:cNvPr id="1" name=""/>
+                          <pic:cNvPicPr/>
+                        </pic:nvPicPr>
+                        <pic:blipFill>
+                          <a:blip r:embed="rId21"/>
+                          <a:stretch>
+                            <a:fillRect/>
+                          </a:stretch>
+                        </pic:blipFill>
+                        <pic:spPr>
+                          <a:xfrm>
+                            <a:off x="0" y="0"/>
+                            <a:ext cx="3067050" cy="1038225"/>
+                          </a:xfrm>
+                          <a:prstGeom prst="rect">
+                            <a:avLst/>
+                          </a:prstGeom>
+                        </pic:spPr>
+                      </pic:pic>
+                    </a:graphicData>
+                  </a:graphic>
+                </wp:inline>
+              </w:drawing>
+            </w:r>
           </w:p>
         </w:tc>
       </w:tr>
@@ -4852,24 +5457,15 @@
                 <w:szCs w:val="24"/>
               </w:rPr>
             </w:pPr>
-            <w:proofErr w:type="spellStart"/>
-            <w:r>
-              <w:rPr>
-                <w:rFonts w:ascii="Times New Roman" w:eastAsia="Times New Roman" w:hAnsi="Times New Roman" w:cs="Times New Roman"/>
-                <w:sz w:val="24"/>
-                <w:szCs w:val="24"/>
-              </w:rPr>
-              <w:t>id</w:t>
-            </w:r>
-            <w:r>
-              <w:rPr>
-                <w:rFonts w:ascii="Times New Roman" w:eastAsia="Times New Roman" w:hAnsi="Times New Roman" w:cs="Times New Roman"/>
-                <w:sz w:val="24"/>
-                <w:szCs w:val="24"/>
-              </w:rPr>
-              <w:t>.c</w:t>
-            </w:r>
-            <w:proofErr w:type="spellEnd"/>
+            <w:r>
+              <w:rPr>
+                <w:rFonts w:ascii="Times New Roman" w:eastAsia="Times New Roman" w:hAnsi="Times New Roman" w:cs="Times New Roman"/>
+                <w:sz w:val="24"/>
+                <w:szCs w:val="24"/>
+              </w:rPr>
+              <w:lastRenderedPageBreak/>
+              <w:t>id.c</w:t>
+            </w:r>
           </w:p>
         </w:tc>
         <w:tc>
@@ -4984,7 +5580,7 @@
               <w:rPr>
                 <w:noProof/>
               </w:rPr>
-              <w:t xml:space="preserve">i </w:t>
+              <w:t xml:space="preserve"> </w:t>
             </w:r>
             <w:r>
               <w:rPr>
@@ -5006,7 +5602,7 @@
                           <pic:cNvPicPr/>
                         </pic:nvPicPr>
                         <pic:blipFill>
-                          <a:blip r:embed="rId10"/>
+                          <a:blip r:embed="rId22"/>
                           <a:stretch>
                             <a:fillRect/>
                           </a:stretch>
@@ -5289,6 +5885,44 @@
     </w:p>
     <w:p>
       <w:pPr>
+        <w:pStyle w:val="ListParagraph"/>
+        <w:numPr>
+          <w:ilvl w:val="0"/>
+          <w:numId w:val="7"/>
+        </w:numPr>
+        <w:spacing w:before="240" w:after="240"/>
+        <w:rPr>
+          <w:b/>
+          <w:bCs/>
+          <w:sz w:val="32"/>
+          <w:szCs w:val="32"/>
+        </w:rPr>
+      </w:pPr>
+      <w:r>
+        <w:rPr>
+          <w:b/>
+          <w:bCs/>
+          <w:sz w:val="32"/>
+          <w:szCs w:val="32"/>
+        </w:rPr>
+        <w:t>Demonstration of the “ps” Command</w:t>
+      </w:r>
+    </w:p>
+    <w:p>
+      <w:pPr>
+        <w:pStyle w:val="ListParagraph"/>
+        <w:spacing w:before="240" w:after="240"/>
+        <w:ind w:left="1080"/>
+        <w:rPr>
+          <w:b/>
+          <w:bCs/>
+          <w:sz w:val="32"/>
+          <w:szCs w:val="32"/>
+        </w:rPr>
+      </w:pPr>
+    </w:p>
+    <w:p>
+      <w:pPr>
         <w:spacing w:before="240" w:after="240"/>
         <w:rPr>
           <w:b/>
@@ -5297,36 +5931,39 @@
           <w:szCs w:val="36"/>
         </w:rPr>
       </w:pPr>
-      <w:r>
+    </w:p>
+    <w:p>
+      <w:pPr>
+        <w:spacing w:before="240" w:after="240"/>
         <w:rPr>
           <w:b/>
           <w:bCs/>
           <w:sz w:val="36"/>
           <w:szCs w:val="36"/>
         </w:rPr>
-        <w:lastRenderedPageBreak/>
-        <w:t>Demonstration of the “</w:t>
-      </w:r>
-      <w:proofErr w:type="spellStart"/>
-      <w:r>
+      </w:pPr>
+    </w:p>
+    <w:p>
+      <w:pPr>
+        <w:spacing w:before="240" w:after="240"/>
         <w:rPr>
           <w:b/>
           <w:bCs/>
           <w:sz w:val="36"/>
           <w:szCs w:val="36"/>
         </w:rPr>
-        <w:t>ps</w:t>
-      </w:r>
-      <w:proofErr w:type="spellEnd"/>
-      <w:r>
+      </w:pPr>
+    </w:p>
+    <w:p>
+      <w:pPr>
+        <w:spacing w:before="240" w:after="240"/>
         <w:rPr>
           <w:b/>
           <w:bCs/>
           <w:sz w:val="36"/>
           <w:szCs w:val="36"/>
         </w:rPr>
-        <w:t>” Command</w:t>
-      </w:r>
+      </w:pPr>
     </w:p>
     <w:p>
       <w:pPr>
@@ -5473,72 +6110,32 @@
     </w:p>
     <w:p>
       <w:pPr>
+        <w:pStyle w:val="ListParagraph"/>
+        <w:numPr>
+          <w:ilvl w:val="0"/>
+          <w:numId w:val="7"/>
+        </w:numPr>
         <w:spacing w:before="240" w:after="240"/>
         <w:rPr>
           <w:b/>
           <w:bCs/>
-          <w:sz w:val="36"/>
-          <w:szCs w:val="36"/>
-        </w:rPr>
-      </w:pPr>
-    </w:p>
-    <w:p>
-      <w:pPr>
-        <w:spacing w:before="240" w:after="240"/>
+          <w:sz w:val="32"/>
+          <w:szCs w:val="32"/>
+        </w:rPr>
+      </w:pPr>
+      <w:r>
         <w:rPr>
           <w:b/>
           <w:bCs/>
-          <w:sz w:val="36"/>
-          <w:szCs w:val="36"/>
-        </w:rPr>
-      </w:pPr>
-    </w:p>
-    <w:p>
-      <w:pPr>
-        <w:spacing w:before="240" w:after="240"/>
-        <w:rPr>
-          <w:b/>
-          <w:bCs/>
-          <w:sz w:val="36"/>
-          <w:szCs w:val="36"/>
-        </w:rPr>
-      </w:pPr>
-    </w:p>
-    <w:p>
-      <w:pPr>
-        <w:spacing w:before="240" w:after="240"/>
-        <w:rPr>
-          <w:b/>
-          <w:bCs/>
-          <w:sz w:val="36"/>
-          <w:szCs w:val="36"/>
-        </w:rPr>
-      </w:pPr>
-    </w:p>
-    <w:p>
-      <w:pPr>
-        <w:spacing w:before="240" w:after="240"/>
-        <w:rPr>
-          <w:b/>
-          <w:bCs/>
-          <w:sz w:val="36"/>
-          <w:szCs w:val="36"/>
-        </w:rPr>
-      </w:pPr>
-      <w:r>
-        <w:rPr>
-          <w:b/>
-          <w:bCs/>
-          <w:sz w:val="36"/>
-          <w:szCs w:val="36"/>
-        </w:rPr>
-        <w:lastRenderedPageBreak/>
+          <w:sz w:val="32"/>
+          <w:szCs w:val="32"/>
+        </w:rPr>
         <w:t>Demonstration of the File System Protection Features</w:t>
       </w:r>
     </w:p>
     <w:sectPr>
-      <w:footerReference w:type="default" r:id="rId11"/>
-      <w:footerReference w:type="first" r:id="rId12"/>
+      <w:footerReference w:type="default" r:id="rId23"/>
+      <w:footerReference w:type="first" r:id="rId24"/>
       <w:pgSz w:w="12240" w:h="15840"/>
       <w:pgMar w:top="1440" w:right="1440" w:bottom="1440" w:left="1440" w:header="720" w:footer="720" w:gutter="0"/>
       <w:pgNumType w:start="1"/>
@@ -5749,6 +6346,96 @@
     </w:lvl>
   </w:abstractNum>
   <w:abstractNum w:abstractNumId="1" w15:restartNumberingAfterBreak="0">
+    <w:nsid w:val="5057677C"/>
+    <w:multiLevelType w:val="hybridMultilevel"/>
+    <w:tmpl w:val="E77E4CAE"/>
+    <w:lvl w:ilvl="0" w:tplc="6F62655C">
+      <w:start w:val="1"/>
+      <w:numFmt w:val="upperRoman"/>
+      <w:lvlText w:val="%1."/>
+      <w:lvlJc w:val="left"/>
+      <w:pPr>
+        <w:ind w:left="1080" w:hanging="720"/>
+      </w:pPr>
+      <w:rPr>
+        <w:rFonts w:hint="default"/>
+        <w:sz w:val="36"/>
+      </w:rPr>
+    </w:lvl>
+    <w:lvl w:ilvl="1" w:tplc="04090019" w:tentative="1">
+      <w:start w:val="1"/>
+      <w:numFmt w:val="lowerLetter"/>
+      <w:lvlText w:val="%2."/>
+      <w:lvlJc w:val="left"/>
+      <w:pPr>
+        <w:ind w:left="1440" w:hanging="360"/>
+      </w:pPr>
+    </w:lvl>
+    <w:lvl w:ilvl="2" w:tplc="0409001B" w:tentative="1">
+      <w:start w:val="1"/>
+      <w:numFmt w:val="lowerRoman"/>
+      <w:lvlText w:val="%3."/>
+      <w:lvlJc w:val="right"/>
+      <w:pPr>
+        <w:ind w:left="2160" w:hanging="180"/>
+      </w:pPr>
+    </w:lvl>
+    <w:lvl w:ilvl="3" w:tplc="0409000F" w:tentative="1">
+      <w:start w:val="1"/>
+      <w:numFmt w:val="decimal"/>
+      <w:lvlText w:val="%4."/>
+      <w:lvlJc w:val="left"/>
+      <w:pPr>
+        <w:ind w:left="2880" w:hanging="360"/>
+      </w:pPr>
+    </w:lvl>
+    <w:lvl w:ilvl="4" w:tplc="04090019" w:tentative="1">
+      <w:start w:val="1"/>
+      <w:numFmt w:val="lowerLetter"/>
+      <w:lvlText w:val="%5."/>
+      <w:lvlJc w:val="left"/>
+      <w:pPr>
+        <w:ind w:left="3600" w:hanging="360"/>
+      </w:pPr>
+    </w:lvl>
+    <w:lvl w:ilvl="5" w:tplc="0409001B" w:tentative="1">
+      <w:start w:val="1"/>
+      <w:numFmt w:val="lowerRoman"/>
+      <w:lvlText w:val="%6."/>
+      <w:lvlJc w:val="right"/>
+      <w:pPr>
+        <w:ind w:left="4320" w:hanging="180"/>
+      </w:pPr>
+    </w:lvl>
+    <w:lvl w:ilvl="6" w:tplc="0409000F" w:tentative="1">
+      <w:start w:val="1"/>
+      <w:numFmt w:val="decimal"/>
+      <w:lvlText w:val="%7."/>
+      <w:lvlJc w:val="left"/>
+      <w:pPr>
+        <w:ind w:left="5040" w:hanging="360"/>
+      </w:pPr>
+    </w:lvl>
+    <w:lvl w:ilvl="7" w:tplc="04090019" w:tentative="1">
+      <w:start w:val="1"/>
+      <w:numFmt w:val="lowerLetter"/>
+      <w:lvlText w:val="%8."/>
+      <w:lvlJc w:val="left"/>
+      <w:pPr>
+        <w:ind w:left="5760" w:hanging="360"/>
+      </w:pPr>
+    </w:lvl>
+    <w:lvl w:ilvl="8" w:tplc="0409001B" w:tentative="1">
+      <w:start w:val="1"/>
+      <w:numFmt w:val="lowerRoman"/>
+      <w:lvlText w:val="%9."/>
+      <w:lvlJc w:val="right"/>
+      <w:pPr>
+        <w:ind w:left="6480" w:hanging="180"/>
+      </w:pPr>
+    </w:lvl>
+  </w:abstractNum>
+  <w:abstractNum w:abstractNumId="2" w15:restartNumberingAfterBreak="0">
     <w:nsid w:val="5356419D"/>
     <w:multiLevelType w:val="multilevel"/>
     <w:tmpl w:val="E71C992C"/>
@@ -5861,7 +6548,96 @@
       </w:rPr>
     </w:lvl>
   </w:abstractNum>
-  <w:abstractNum w:abstractNumId="2" w15:restartNumberingAfterBreak="0">
+  <w:abstractNum w:abstractNumId="3" w15:restartNumberingAfterBreak="0">
+    <w:nsid w:val="67502714"/>
+    <w:multiLevelType w:val="hybridMultilevel"/>
+    <w:tmpl w:val="E19E0A38"/>
+    <w:lvl w:ilvl="0" w:tplc="5928BF3C">
+      <w:start w:val="1"/>
+      <w:numFmt w:val="upperRoman"/>
+      <w:lvlText w:val="%1."/>
+      <w:lvlJc w:val="left"/>
+      <w:pPr>
+        <w:ind w:left="1080" w:hanging="720"/>
+      </w:pPr>
+      <w:rPr>
+        <w:rFonts w:hint="default"/>
+      </w:rPr>
+    </w:lvl>
+    <w:lvl w:ilvl="1" w:tplc="04090019" w:tentative="1">
+      <w:start w:val="1"/>
+      <w:numFmt w:val="lowerLetter"/>
+      <w:lvlText w:val="%2."/>
+      <w:lvlJc w:val="left"/>
+      <w:pPr>
+        <w:ind w:left="1440" w:hanging="360"/>
+      </w:pPr>
+    </w:lvl>
+    <w:lvl w:ilvl="2" w:tplc="0409001B" w:tentative="1">
+      <w:start w:val="1"/>
+      <w:numFmt w:val="lowerRoman"/>
+      <w:lvlText w:val="%3."/>
+      <w:lvlJc w:val="right"/>
+      <w:pPr>
+        <w:ind w:left="2160" w:hanging="180"/>
+      </w:pPr>
+    </w:lvl>
+    <w:lvl w:ilvl="3" w:tplc="0409000F" w:tentative="1">
+      <w:start w:val="1"/>
+      <w:numFmt w:val="decimal"/>
+      <w:lvlText w:val="%4."/>
+      <w:lvlJc w:val="left"/>
+      <w:pPr>
+        <w:ind w:left="2880" w:hanging="360"/>
+      </w:pPr>
+    </w:lvl>
+    <w:lvl w:ilvl="4" w:tplc="04090019" w:tentative="1">
+      <w:start w:val="1"/>
+      <w:numFmt w:val="lowerLetter"/>
+      <w:lvlText w:val="%5."/>
+      <w:lvlJc w:val="left"/>
+      <w:pPr>
+        <w:ind w:left="3600" w:hanging="360"/>
+      </w:pPr>
+    </w:lvl>
+    <w:lvl w:ilvl="5" w:tplc="0409001B" w:tentative="1">
+      <w:start w:val="1"/>
+      <w:numFmt w:val="lowerRoman"/>
+      <w:lvlText w:val="%6."/>
+      <w:lvlJc w:val="right"/>
+      <w:pPr>
+        <w:ind w:left="4320" w:hanging="180"/>
+      </w:pPr>
+    </w:lvl>
+    <w:lvl w:ilvl="6" w:tplc="0409000F" w:tentative="1">
+      <w:start w:val="1"/>
+      <w:numFmt w:val="decimal"/>
+      <w:lvlText w:val="%7."/>
+      <w:lvlJc w:val="left"/>
+      <w:pPr>
+        <w:ind w:left="5040" w:hanging="360"/>
+      </w:pPr>
+    </w:lvl>
+    <w:lvl w:ilvl="7" w:tplc="04090019" w:tentative="1">
+      <w:start w:val="1"/>
+      <w:numFmt w:val="lowerLetter"/>
+      <w:lvlText w:val="%8."/>
+      <w:lvlJc w:val="left"/>
+      <w:pPr>
+        <w:ind w:left="5760" w:hanging="360"/>
+      </w:pPr>
+    </w:lvl>
+    <w:lvl w:ilvl="8" w:tplc="0409001B" w:tentative="1">
+      <w:start w:val="1"/>
+      <w:numFmt w:val="lowerRoman"/>
+      <w:lvlText w:val="%9."/>
+      <w:lvlJc w:val="right"/>
+      <w:pPr>
+        <w:ind w:left="6480" w:hanging="180"/>
+      </w:pPr>
+    </w:lvl>
+  </w:abstractNum>
+  <w:abstractNum w:abstractNumId="4" w15:restartNumberingAfterBreak="0">
     <w:nsid w:val="686E041E"/>
     <w:multiLevelType w:val="multilevel"/>
     <w:tmpl w:val="48F0AB38"/>
@@ -5974,7 +6750,7 @@
       </w:rPr>
     </w:lvl>
   </w:abstractNum>
-  <w:abstractNum w:abstractNumId="3" w15:restartNumberingAfterBreak="0">
+  <w:abstractNum w:abstractNumId="5" w15:restartNumberingAfterBreak="0">
     <w:nsid w:val="69F52C65"/>
     <w:multiLevelType w:val="multilevel"/>
     <w:tmpl w:val="B694BC5A"/>
@@ -6087,7 +6863,7 @@
       </w:rPr>
     </w:lvl>
   </w:abstractNum>
-  <w:abstractNum w:abstractNumId="4" w15:restartNumberingAfterBreak="0">
+  <w:abstractNum w:abstractNumId="6" w15:restartNumberingAfterBreak="0">
     <w:nsid w:val="774154BE"/>
     <w:multiLevelType w:val="multilevel"/>
     <w:tmpl w:val="71543E7C"/>
@@ -6201,19 +6977,25 @@
     </w:lvl>
   </w:abstractNum>
   <w:num w:numId="1">
-    <w:abstractNumId w:val="2"/>
+    <w:abstractNumId w:val="4"/>
   </w:num>
   <w:num w:numId="2">
-    <w:abstractNumId w:val="4"/>
+    <w:abstractNumId w:val="6"/>
   </w:num>
   <w:num w:numId="3">
-    <w:abstractNumId w:val="1"/>
+    <w:abstractNumId w:val="2"/>
   </w:num>
   <w:num w:numId="4">
     <w:abstractNumId w:val="0"/>
   </w:num>
   <w:num w:numId="5">
+    <w:abstractNumId w:val="5"/>
+  </w:num>
+  <w:num w:numId="6">
     <w:abstractNumId w:val="3"/>
+  </w:num>
+  <w:num w:numId="7">
+    <w:abstractNumId w:val="1"/>
   </w:num>
 </w:numbering>
 </file>
@@ -6814,6 +7596,17 @@
       </w:tblCellMar>
     </w:tblPr>
   </w:style>
+  <w:style w:type="paragraph" w:styleId="ListParagraph">
+    <w:name w:val="List Paragraph"/>
+    <w:basedOn w:val="Normal"/>
+    <w:uiPriority w:val="34"/>
+    <w:qFormat/>
+    <w:rsid w:val="001F22E0"/>
+    <w:pPr>
+      <w:ind w:left="720"/>
+      <w:contextualSpacing/>
+    </w:pPr>
+  </w:style>
 </w:styles>
 </file>
 
@@ -7142,7 +7935,7 @@
 </file>
 
 <file path=customXml/itemProps1.xml><?xml version="1.0" encoding="utf-8"?>
-<ds:datastoreItem xmlns:ds="http://schemas.openxmlformats.org/officeDocument/2006/customXml" ds:itemID="{9C73D70B-2761-4192-B2C2-03BAB8DF1BB0}">
+<ds:datastoreItem xmlns:ds="http://schemas.openxmlformats.org/officeDocument/2006/customXml" ds:itemID="{E41A611E-6F85-436B-867B-03C2CC152930}">
   <ds:schemaRefs>
     <ds:schemaRef ds:uri="http://schemas.openxmlformats.org/officeDocument/2006/bibliography"/>
   </ds:schemaRefs>

</xml_diff>